<commit_message>
Credit chart at a glance added
</commit_message>
<xml_diff>
--- a/Baitul Aman Jame Mosjid.docx
+++ b/Baitul Aman Jame Mosjid.docx
@@ -10,53 +10,12 @@
           <w:sz w:val="36"/>
         </w:rPr>
       </w:pPr>
-      <w:proofErr w:type="spellStart"/>
       <w:r>
         <w:rPr>
           <w:b/>
           <w:sz w:val="36"/>
         </w:rPr>
-        <w:t>Baitul</w:t>
-      </w:r>
-      <w:proofErr w:type="spellEnd"/>
-      <w:r>
-        <w:rPr>
-          <w:b/>
-          <w:sz w:val="36"/>
-        </w:rPr>
-        <w:t xml:space="preserve"> </w:t>
-      </w:r>
-      <w:proofErr w:type="spellStart"/>
-      <w:r>
-        <w:rPr>
-          <w:b/>
-          <w:sz w:val="36"/>
-        </w:rPr>
-        <w:t>Aman</w:t>
-      </w:r>
-      <w:proofErr w:type="spellEnd"/>
-      <w:r>
-        <w:rPr>
-          <w:b/>
-          <w:sz w:val="36"/>
-        </w:rPr>
-        <w:t xml:space="preserve"> </w:t>
-      </w:r>
-      <w:proofErr w:type="spellStart"/>
-      <w:r>
-        <w:rPr>
-          <w:b/>
-          <w:sz w:val="36"/>
-        </w:rPr>
-        <w:t>Jame</w:t>
-      </w:r>
-      <w:proofErr w:type="spellEnd"/>
-      <w:r>
-        <w:rPr>
-          <w:b/>
-          <w:sz w:val="36"/>
-        </w:rPr>
-        <w:t xml:space="preserve"> Mosque</w:t>
+        <w:t>Baitul Aman Jame Mosque</w:t>
       </w:r>
     </w:p>
     <w:p>
@@ -121,6 +80,13 @@
         </w:rPr>
         <w:t xml:space="preserve"> Chart</w:t>
       </w:r>
+      <w:r>
+        <w:rPr>
+          <w:b/>
+          <w:sz w:val="32"/>
+        </w:rPr>
+        <w:t xml:space="preserve"> At A Glance</w:t>
+      </w:r>
     </w:p>
     <w:tbl>
       <w:tblPr>
@@ -272,7 +238,6 @@
                 <w:sz w:val="28"/>
               </w:rPr>
             </w:pPr>
-            <w:proofErr w:type="spellStart"/>
             <w:r>
               <w:rPr>
                 <w:sz w:val="28"/>
@@ -285,7 +250,6 @@
               </w:rPr>
               <w:t>rul</w:t>
             </w:r>
-            <w:proofErr w:type="spellEnd"/>
           </w:p>
         </w:tc>
         <w:tc>
@@ -353,14 +317,12 @@
                 <w:sz w:val="28"/>
               </w:rPr>
             </w:pPr>
-            <w:proofErr w:type="spellStart"/>
             <w:r>
               <w:rPr>
                 <w:sz w:val="28"/>
               </w:rPr>
               <w:t>Sabbir</w:t>
             </w:r>
-            <w:proofErr w:type="spellEnd"/>
           </w:p>
         </w:tc>
         <w:tc>
@@ -690,14 +652,12 @@
                 <w:sz w:val="28"/>
               </w:rPr>
             </w:pPr>
-            <w:proofErr w:type="spellStart"/>
             <w:r>
               <w:rPr>
                 <w:sz w:val="28"/>
               </w:rPr>
               <w:t>Ashraful</w:t>
             </w:r>
-            <w:proofErr w:type="spellEnd"/>
           </w:p>
         </w:tc>
         <w:tc>
@@ -766,14 +726,12 @@
                 <w:sz w:val="28"/>
               </w:rPr>
             </w:pPr>
-            <w:proofErr w:type="spellStart"/>
             <w:r>
               <w:rPr>
                 <w:sz w:val="28"/>
               </w:rPr>
               <w:t>Rejaul</w:t>
             </w:r>
-            <w:proofErr w:type="spellEnd"/>
           </w:p>
         </w:tc>
         <w:tc>
@@ -842,14 +800,12 @@
                 <w:sz w:val="28"/>
               </w:rPr>
             </w:pPr>
-            <w:proofErr w:type="spellStart"/>
             <w:r>
               <w:rPr>
                 <w:sz w:val="28"/>
               </w:rPr>
               <w:t>Mizan</w:t>
             </w:r>
-            <w:proofErr w:type="spellEnd"/>
           </w:p>
         </w:tc>
         <w:tc>
@@ -935,14 +891,12 @@
                 <w:sz w:val="28"/>
               </w:rPr>
             </w:pPr>
-            <w:proofErr w:type="spellStart"/>
             <w:r>
               <w:rPr>
                 <w:sz w:val="28"/>
               </w:rPr>
               <w:t>Badol</w:t>
             </w:r>
-            <w:proofErr w:type="spellEnd"/>
           </w:p>
         </w:tc>
         <w:tc>
@@ -1011,7 +965,6 @@
                 <w:sz w:val="28"/>
               </w:rPr>
             </w:pPr>
-            <w:proofErr w:type="spellStart"/>
             <w:r>
               <w:rPr>
                 <w:sz w:val="28"/>
@@ -1024,7 +977,6 @@
               </w:rPr>
               <w:t>sim</w:t>
             </w:r>
-            <w:proofErr w:type="spellEnd"/>
           </w:p>
         </w:tc>
         <w:tc>
@@ -1116,14 +1068,12 @@
                 <w:sz w:val="28"/>
               </w:rPr>
             </w:pPr>
-            <w:proofErr w:type="spellStart"/>
             <w:r>
               <w:rPr>
                 <w:sz w:val="28"/>
               </w:rPr>
               <w:t>Muhib</w:t>
             </w:r>
-            <w:proofErr w:type="spellEnd"/>
           </w:p>
         </w:tc>
         <w:tc>
@@ -1209,14 +1159,12 @@
                 <w:sz w:val="28"/>
               </w:rPr>
             </w:pPr>
-            <w:proofErr w:type="spellStart"/>
             <w:r>
               <w:rPr>
                 <w:sz w:val="28"/>
               </w:rPr>
               <w:t>Romman</w:t>
             </w:r>
-            <w:proofErr w:type="spellEnd"/>
           </w:p>
         </w:tc>
         <w:tc>
@@ -1286,14 +1234,12 @@
                 <w:sz w:val="28"/>
               </w:rPr>
             </w:pPr>
-            <w:proofErr w:type="spellStart"/>
             <w:r>
               <w:rPr>
                 <w:sz w:val="28"/>
               </w:rPr>
               <w:t>Anamul</w:t>
             </w:r>
-            <w:proofErr w:type="spellEnd"/>
           </w:p>
         </w:tc>
         <w:tc>
@@ -1652,7 +1598,6 @@
                 <w:sz w:val="20"/>
               </w:rPr>
             </w:pPr>
-            <w:proofErr w:type="spellStart"/>
             <w:r>
               <w:rPr>
                 <w:b/>
@@ -1660,7 +1605,6 @@
               </w:rPr>
               <w:t>Manirul</w:t>
             </w:r>
-            <w:proofErr w:type="spellEnd"/>
           </w:p>
         </w:tc>
         <w:tc>
@@ -1676,7 +1620,6 @@
                 <w:sz w:val="20"/>
               </w:rPr>
             </w:pPr>
-            <w:proofErr w:type="spellStart"/>
             <w:r>
               <w:rPr>
                 <w:b/>
@@ -1684,7 +1627,6 @@
               </w:rPr>
               <w:t>Sabbir</w:t>
             </w:r>
-            <w:proofErr w:type="spellEnd"/>
           </w:p>
         </w:tc>
         <w:tc>
@@ -1766,7 +1708,6 @@
                 <w:sz w:val="20"/>
               </w:rPr>
             </w:pPr>
-            <w:proofErr w:type="spellStart"/>
             <w:r>
               <w:rPr>
                 <w:b/>
@@ -1774,7 +1715,6 @@
               </w:rPr>
               <w:t>Ashraful</w:t>
             </w:r>
-            <w:proofErr w:type="spellEnd"/>
           </w:p>
         </w:tc>
         <w:tc>
@@ -1790,7 +1730,6 @@
                 <w:sz w:val="20"/>
               </w:rPr>
             </w:pPr>
-            <w:proofErr w:type="spellStart"/>
             <w:r>
               <w:rPr>
                 <w:b/>
@@ -1798,7 +1737,6 @@
               </w:rPr>
               <w:t>Rejaul</w:t>
             </w:r>
-            <w:proofErr w:type="spellEnd"/>
           </w:p>
         </w:tc>
         <w:tc>
@@ -1814,7 +1752,6 @@
                 <w:sz w:val="20"/>
               </w:rPr>
             </w:pPr>
-            <w:proofErr w:type="spellStart"/>
             <w:r>
               <w:rPr>
                 <w:b/>
@@ -1822,7 +1759,6 @@
               </w:rPr>
               <w:t>Mizan</w:t>
             </w:r>
-            <w:proofErr w:type="spellEnd"/>
           </w:p>
         </w:tc>
         <w:tc>
@@ -1838,7 +1774,6 @@
                 <w:sz w:val="20"/>
               </w:rPr>
             </w:pPr>
-            <w:proofErr w:type="spellStart"/>
             <w:r>
               <w:rPr>
                 <w:b/>
@@ -1846,7 +1781,6 @@
               </w:rPr>
               <w:t>Badol</w:t>
             </w:r>
-            <w:proofErr w:type="spellEnd"/>
           </w:p>
         </w:tc>
         <w:tc>
@@ -1862,7 +1796,6 @@
                 <w:sz w:val="20"/>
               </w:rPr>
             </w:pPr>
-            <w:proofErr w:type="spellStart"/>
             <w:r>
               <w:rPr>
                 <w:b/>
@@ -1870,7 +1803,6 @@
               </w:rPr>
               <w:t>Jassim</w:t>
             </w:r>
-            <w:proofErr w:type="spellEnd"/>
           </w:p>
         </w:tc>
         <w:tc>
@@ -1886,7 +1818,6 @@
                 <w:sz w:val="20"/>
               </w:rPr>
             </w:pPr>
-            <w:proofErr w:type="spellStart"/>
             <w:r>
               <w:rPr>
                 <w:b/>
@@ -1894,7 +1825,6 @@
               </w:rPr>
               <w:t>Muhib</w:t>
             </w:r>
-            <w:proofErr w:type="spellEnd"/>
           </w:p>
         </w:tc>
         <w:tc>
@@ -1910,7 +1840,6 @@
                 <w:sz w:val="20"/>
               </w:rPr>
             </w:pPr>
-            <w:proofErr w:type="spellStart"/>
             <w:r>
               <w:rPr>
                 <w:b/>
@@ -1918,7 +1847,6 @@
               </w:rPr>
               <w:t>Romman</w:t>
             </w:r>
-            <w:proofErr w:type="spellEnd"/>
           </w:p>
         </w:tc>
         <w:tc>
@@ -1934,7 +1862,6 @@
                 <w:sz w:val="20"/>
               </w:rPr>
             </w:pPr>
-            <w:proofErr w:type="spellStart"/>
             <w:r>
               <w:rPr>
                 <w:b/>
@@ -1942,7 +1869,6 @@
               </w:rPr>
               <w:t>Anamul</w:t>
             </w:r>
-            <w:proofErr w:type="spellEnd"/>
           </w:p>
         </w:tc>
         <w:tc>
@@ -7702,14 +7628,12 @@
                 <w:sz w:val="28"/>
               </w:rPr>
             </w:pPr>
-            <w:proofErr w:type="spellStart"/>
             <w:r>
               <w:rPr>
                 <w:sz w:val="28"/>
               </w:rPr>
               <w:t>Muhib</w:t>
             </w:r>
-            <w:proofErr w:type="spellEnd"/>
           </w:p>
         </w:tc>
         <w:tc>
@@ -9707,7 +9631,6 @@
           <w:sz w:val="28"/>
         </w:rPr>
       </w:pPr>
-      <w:proofErr w:type="gramStart"/>
       <w:r>
         <w:rPr>
           <w:b/>
@@ -9758,7 +9681,6 @@
         </w:rPr>
         <w:t>)</w:t>
       </w:r>
-      <w:proofErr w:type="gramEnd"/>
     </w:p>
     <w:tbl>
       <w:tblPr>
@@ -10257,19 +10179,11 @@
                 <w:b/>
               </w:rPr>
             </w:pPr>
-            <w:proofErr w:type="spellStart"/>
-            <w:r>
-              <w:rPr>
-                <w:b/>
-              </w:rPr>
-              <w:t>Sl</w:t>
-            </w:r>
-            <w:proofErr w:type="spellEnd"/>
-            <w:r>
-              <w:rPr>
-                <w:b/>
-              </w:rPr>
-              <w:t xml:space="preserve"> No:</w:t>
+            <w:r>
+              <w:rPr>
+                <w:b/>
+              </w:rPr>
+              <w:t>Sl No:</w:t>
             </w:r>
           </w:p>
         </w:tc>
@@ -10341,19 +10255,11 @@
                 <w:b/>
               </w:rPr>
             </w:pPr>
-            <w:proofErr w:type="spellStart"/>
-            <w:r>
-              <w:rPr>
-                <w:b/>
-              </w:rPr>
-              <w:t>Khala</w:t>
-            </w:r>
-            <w:proofErr w:type="spellEnd"/>
-            <w:r>
-              <w:rPr>
-                <w:b/>
-              </w:rPr>
-              <w:t xml:space="preserve"> Bill</w:t>
+            <w:r>
+              <w:rPr>
+                <w:b/>
+              </w:rPr>
+              <w:t>Khala Bill</w:t>
             </w:r>
           </w:p>
         </w:tc>
@@ -10406,19 +10312,11 @@
                 <w:b/>
               </w:rPr>
             </w:pPr>
-            <w:proofErr w:type="spellStart"/>
-            <w:r>
-              <w:rPr>
-                <w:b/>
-              </w:rPr>
-              <w:t>Wifi</w:t>
-            </w:r>
-            <w:proofErr w:type="spellEnd"/>
-            <w:r>
-              <w:rPr>
-                <w:b/>
-              </w:rPr>
-              <w:t xml:space="preserve"> Bill</w:t>
+            <w:r>
+              <w:rPr>
+                <w:b/>
+              </w:rPr>
+              <w:t>Wifi Bill</w:t>
             </w:r>
           </w:p>
         </w:tc>
@@ -10555,14 +10453,12 @@
                 <w:sz w:val="28"/>
               </w:rPr>
             </w:pPr>
-            <w:proofErr w:type="spellStart"/>
             <w:r>
               <w:rPr>
                 <w:sz w:val="28"/>
               </w:rPr>
               <w:t>Manirul</w:t>
             </w:r>
-            <w:proofErr w:type="spellEnd"/>
           </w:p>
         </w:tc>
         <w:tc>
@@ -10735,14 +10631,12 @@
                 <w:sz w:val="28"/>
               </w:rPr>
             </w:pPr>
-            <w:proofErr w:type="spellStart"/>
             <w:r>
               <w:rPr>
                 <w:sz w:val="28"/>
               </w:rPr>
               <w:t>Sabbir</w:t>
             </w:r>
-            <w:proofErr w:type="spellEnd"/>
           </w:p>
         </w:tc>
         <w:tc>
@@ -11449,14 +11343,12 @@
                 <w:sz w:val="28"/>
               </w:rPr>
             </w:pPr>
-            <w:proofErr w:type="spellStart"/>
             <w:r>
               <w:rPr>
                 <w:sz w:val="28"/>
               </w:rPr>
               <w:t>Ashraful</w:t>
             </w:r>
-            <w:proofErr w:type="spellEnd"/>
           </w:p>
         </w:tc>
         <w:tc>
@@ -11629,14 +11521,12 @@
                 <w:sz w:val="28"/>
               </w:rPr>
             </w:pPr>
-            <w:proofErr w:type="spellStart"/>
             <w:r>
               <w:rPr>
                 <w:sz w:val="28"/>
               </w:rPr>
               <w:t>Rejaul</w:t>
             </w:r>
-            <w:proofErr w:type="spellEnd"/>
           </w:p>
         </w:tc>
         <w:tc>
@@ -11809,14 +11699,12 @@
                 <w:sz w:val="28"/>
               </w:rPr>
             </w:pPr>
-            <w:proofErr w:type="spellStart"/>
             <w:r>
               <w:rPr>
                 <w:sz w:val="28"/>
               </w:rPr>
               <w:t>Mizan</w:t>
             </w:r>
-            <w:proofErr w:type="spellEnd"/>
           </w:p>
         </w:tc>
         <w:tc>
@@ -11989,14 +11877,12 @@
                 <w:sz w:val="28"/>
               </w:rPr>
             </w:pPr>
-            <w:proofErr w:type="spellStart"/>
             <w:r>
               <w:rPr>
                 <w:sz w:val="28"/>
               </w:rPr>
               <w:t>Badol</w:t>
             </w:r>
-            <w:proofErr w:type="spellEnd"/>
           </w:p>
         </w:tc>
         <w:tc>
@@ -12169,7 +12055,6 @@
                 <w:sz w:val="28"/>
               </w:rPr>
             </w:pPr>
-            <w:proofErr w:type="spellStart"/>
             <w:r>
               <w:rPr>
                 <w:sz w:val="28"/>
@@ -12182,7 +12067,6 @@
               </w:rPr>
               <w:t>sim</w:t>
             </w:r>
-            <w:proofErr w:type="spellEnd"/>
           </w:p>
         </w:tc>
         <w:tc>
@@ -12355,14 +12239,12 @@
                 <w:sz w:val="28"/>
               </w:rPr>
             </w:pPr>
-            <w:proofErr w:type="spellStart"/>
             <w:r>
               <w:rPr>
                 <w:sz w:val="28"/>
               </w:rPr>
               <w:t>Muhib</w:t>
             </w:r>
-            <w:proofErr w:type="spellEnd"/>
           </w:p>
         </w:tc>
         <w:tc>
@@ -12535,14 +12417,12 @@
                 <w:sz w:val="28"/>
               </w:rPr>
             </w:pPr>
-            <w:proofErr w:type="spellStart"/>
             <w:r>
               <w:rPr>
                 <w:sz w:val="28"/>
               </w:rPr>
               <w:t>Romman</w:t>
             </w:r>
-            <w:proofErr w:type="spellEnd"/>
           </w:p>
         </w:tc>
         <w:tc>
@@ -12715,14 +12595,12 @@
                 <w:sz w:val="28"/>
               </w:rPr>
             </w:pPr>
-            <w:proofErr w:type="spellStart"/>
             <w:r>
               <w:rPr>
                 <w:sz w:val="28"/>
               </w:rPr>
               <w:t>Anamul</w:t>
             </w:r>
-            <w:proofErr w:type="spellEnd"/>
           </w:p>
         </w:tc>
         <w:tc>

</xml_diff>

<commit_message>
Rice 50 kg added
</commit_message>
<xml_diff>
--- a/Baitul Aman Jame Mosjid.docx
+++ b/Baitul Aman Jame Mosjid.docx
@@ -7579,7 +7579,7 @@
       </w:tblPr>
       <w:tblGrid>
         <w:gridCol w:w="1458"/>
-        <w:gridCol w:w="1964"/>
+        <w:gridCol w:w="2760"/>
         <w:gridCol w:w="4600"/>
       </w:tblGrid>
       <w:tr>
@@ -7609,7 +7609,7 @@
         </w:tc>
         <w:tc>
           <w:tcPr>
-            <w:tcW w:w="1964" w:type="dxa"/>
+            <w:tcW w:w="2760" w:type="dxa"/>
           </w:tcPr>
           <w:p>
             <w:pPr>
@@ -7677,7 +7677,7 @@
         </w:tc>
         <w:tc>
           <w:tcPr>
-            <w:tcW w:w="1964" w:type="dxa"/>
+            <w:tcW w:w="2760" w:type="dxa"/>
           </w:tcPr>
           <w:p>
             <w:pPr>
@@ -7734,7 +7734,7 @@
         </w:tc>
         <w:tc>
           <w:tcPr>
-            <w:tcW w:w="1964" w:type="dxa"/>
+            <w:tcW w:w="2760" w:type="dxa"/>
           </w:tcPr>
           <w:p>
             <w:pPr>
@@ -7785,23 +7785,37 @@
           <w:p>
             <w:pPr>
               <w:jc w:val="center"/>
-            </w:pPr>
-            <w:r>
-              <w:t>03/05/21</w:t>
-            </w:r>
-          </w:p>
-        </w:tc>
-        <w:tc>
-          <w:tcPr>
-            <w:tcW w:w="1964" w:type="dxa"/>
-          </w:tcPr>
-          <w:p>
-            <w:pPr>
-              <w:rPr>
-                <w:b/>
-                <w:sz w:val="28"/>
-              </w:rPr>
-            </w:pPr>
+              <w:rPr>
+                <w:b/>
+              </w:rPr>
+            </w:pPr>
+            <w:r>
+              <w:rPr>
+                <w:b/>
+              </w:rPr>
+              <w:t>02/05/21</w:t>
+            </w:r>
+          </w:p>
+        </w:tc>
+        <w:tc>
+          <w:tcPr>
+            <w:tcW w:w="2760" w:type="dxa"/>
+          </w:tcPr>
+          <w:p>
+            <w:pPr>
+              <w:jc w:val="center"/>
+              <w:rPr>
+                <w:b/>
+                <w:sz w:val="28"/>
+              </w:rPr>
+            </w:pPr>
+            <w:r>
+              <w:rPr>
+                <w:b/>
+                <w:sz w:val="28"/>
+              </w:rPr>
+              <w:t>Manager (Rice-50kg)</w:t>
+            </w:r>
           </w:p>
         </w:tc>
         <w:tc>
@@ -7810,6 +7824,7 @@
           </w:tcPr>
           <w:p>
             <w:pPr>
+              <w:jc w:val="center"/>
               <w:rPr>
                 <w:b/>
                 <w:sz w:val="28"/>
@@ -7832,13 +7847,13 @@
               <w:jc w:val="center"/>
             </w:pPr>
             <w:r>
-              <w:t>04/05/21</w:t>
-            </w:r>
-          </w:p>
-        </w:tc>
-        <w:tc>
-          <w:tcPr>
-            <w:tcW w:w="1964" w:type="dxa"/>
+              <w:t>03/05/21</w:t>
+            </w:r>
+          </w:p>
+        </w:tc>
+        <w:tc>
+          <w:tcPr>
+            <w:tcW w:w="2760" w:type="dxa"/>
           </w:tcPr>
           <w:p>
             <w:pPr>
@@ -7877,13 +7892,13 @@
               <w:jc w:val="center"/>
             </w:pPr>
             <w:r>
-              <w:t>05/05/21</w:t>
-            </w:r>
-          </w:p>
-        </w:tc>
-        <w:tc>
-          <w:tcPr>
-            <w:tcW w:w="1964" w:type="dxa"/>
+              <w:t>04/05/21</w:t>
+            </w:r>
+          </w:p>
+        </w:tc>
+        <w:tc>
+          <w:tcPr>
+            <w:tcW w:w="2760" w:type="dxa"/>
           </w:tcPr>
           <w:p>
             <w:pPr>
@@ -7922,13 +7937,13 @@
               <w:jc w:val="center"/>
             </w:pPr>
             <w:r>
-              <w:t>06/05/21</w:t>
-            </w:r>
-          </w:p>
-        </w:tc>
-        <w:tc>
-          <w:tcPr>
-            <w:tcW w:w="1964" w:type="dxa"/>
+              <w:t>05/05/21</w:t>
+            </w:r>
+          </w:p>
+        </w:tc>
+        <w:tc>
+          <w:tcPr>
+            <w:tcW w:w="2760" w:type="dxa"/>
           </w:tcPr>
           <w:p>
             <w:pPr>
@@ -7967,13 +7982,13 @@
               <w:jc w:val="center"/>
             </w:pPr>
             <w:r>
-              <w:t>07/05/21</w:t>
-            </w:r>
-          </w:p>
-        </w:tc>
-        <w:tc>
-          <w:tcPr>
-            <w:tcW w:w="1964" w:type="dxa"/>
+              <w:t>06/05/21</w:t>
+            </w:r>
+          </w:p>
+        </w:tc>
+        <w:tc>
+          <w:tcPr>
+            <w:tcW w:w="2760" w:type="dxa"/>
           </w:tcPr>
           <w:p>
             <w:pPr>
@@ -8012,13 +8027,13 @@
               <w:jc w:val="center"/>
             </w:pPr>
             <w:r>
-              <w:t>08/05/21</w:t>
-            </w:r>
-          </w:p>
-        </w:tc>
-        <w:tc>
-          <w:tcPr>
-            <w:tcW w:w="1964" w:type="dxa"/>
+              <w:t>07/05/21</w:t>
+            </w:r>
+          </w:p>
+        </w:tc>
+        <w:tc>
+          <w:tcPr>
+            <w:tcW w:w="2760" w:type="dxa"/>
           </w:tcPr>
           <w:p>
             <w:pPr>
@@ -8057,13 +8072,13 @@
               <w:jc w:val="center"/>
             </w:pPr>
             <w:r>
-              <w:t>09/05/21</w:t>
-            </w:r>
-          </w:p>
-        </w:tc>
-        <w:tc>
-          <w:tcPr>
-            <w:tcW w:w="1964" w:type="dxa"/>
+              <w:t>08/05/21</w:t>
+            </w:r>
+          </w:p>
+        </w:tc>
+        <w:tc>
+          <w:tcPr>
+            <w:tcW w:w="2760" w:type="dxa"/>
           </w:tcPr>
           <w:p>
             <w:pPr>
@@ -8102,13 +8117,13 @@
               <w:jc w:val="center"/>
             </w:pPr>
             <w:r>
-              <w:t>10/05/21</w:t>
-            </w:r>
-          </w:p>
-        </w:tc>
-        <w:tc>
-          <w:tcPr>
-            <w:tcW w:w="1964" w:type="dxa"/>
+              <w:t>09/05/21</w:t>
+            </w:r>
+          </w:p>
+        </w:tc>
+        <w:tc>
+          <w:tcPr>
+            <w:tcW w:w="2760" w:type="dxa"/>
           </w:tcPr>
           <w:p>
             <w:pPr>
@@ -8147,13 +8162,13 @@
               <w:jc w:val="center"/>
             </w:pPr>
             <w:r>
-              <w:t>11/05/21</w:t>
-            </w:r>
-          </w:p>
-        </w:tc>
-        <w:tc>
-          <w:tcPr>
-            <w:tcW w:w="1964" w:type="dxa"/>
+              <w:t>10/05/21</w:t>
+            </w:r>
+          </w:p>
+        </w:tc>
+        <w:tc>
+          <w:tcPr>
+            <w:tcW w:w="2760" w:type="dxa"/>
           </w:tcPr>
           <w:p>
             <w:pPr>
@@ -8192,13 +8207,13 @@
               <w:jc w:val="center"/>
             </w:pPr>
             <w:r>
-              <w:t>12/05/21</w:t>
-            </w:r>
-          </w:p>
-        </w:tc>
-        <w:tc>
-          <w:tcPr>
-            <w:tcW w:w="1964" w:type="dxa"/>
+              <w:t>11/05/21</w:t>
+            </w:r>
+          </w:p>
+        </w:tc>
+        <w:tc>
+          <w:tcPr>
+            <w:tcW w:w="2760" w:type="dxa"/>
           </w:tcPr>
           <w:p>
             <w:pPr>
@@ -8237,13 +8252,13 @@
               <w:jc w:val="center"/>
             </w:pPr>
             <w:r>
-              <w:t>13/05/21</w:t>
-            </w:r>
-          </w:p>
-        </w:tc>
-        <w:tc>
-          <w:tcPr>
-            <w:tcW w:w="1964" w:type="dxa"/>
+              <w:t>12/05/21</w:t>
+            </w:r>
+          </w:p>
+        </w:tc>
+        <w:tc>
+          <w:tcPr>
+            <w:tcW w:w="2760" w:type="dxa"/>
           </w:tcPr>
           <w:p>
             <w:pPr>
@@ -8282,13 +8297,13 @@
               <w:jc w:val="center"/>
             </w:pPr>
             <w:r>
-              <w:t>14/05/21</w:t>
-            </w:r>
-          </w:p>
-        </w:tc>
-        <w:tc>
-          <w:tcPr>
-            <w:tcW w:w="1964" w:type="dxa"/>
+              <w:t>13/05/21</w:t>
+            </w:r>
+          </w:p>
+        </w:tc>
+        <w:tc>
+          <w:tcPr>
+            <w:tcW w:w="2760" w:type="dxa"/>
           </w:tcPr>
           <w:p>
             <w:pPr>
@@ -8327,13 +8342,13 @@
               <w:jc w:val="center"/>
             </w:pPr>
             <w:r>
-              <w:t>15/05/21</w:t>
-            </w:r>
-          </w:p>
-        </w:tc>
-        <w:tc>
-          <w:tcPr>
-            <w:tcW w:w="1964" w:type="dxa"/>
+              <w:t>14/05/21</w:t>
+            </w:r>
+          </w:p>
+        </w:tc>
+        <w:tc>
+          <w:tcPr>
+            <w:tcW w:w="2760" w:type="dxa"/>
           </w:tcPr>
           <w:p>
             <w:pPr>
@@ -8372,13 +8387,13 @@
               <w:jc w:val="center"/>
             </w:pPr>
             <w:r>
-              <w:t>16/05/21</w:t>
-            </w:r>
-          </w:p>
-        </w:tc>
-        <w:tc>
-          <w:tcPr>
-            <w:tcW w:w="1964" w:type="dxa"/>
+              <w:t>15/05/21</w:t>
+            </w:r>
+          </w:p>
+        </w:tc>
+        <w:tc>
+          <w:tcPr>
+            <w:tcW w:w="2760" w:type="dxa"/>
           </w:tcPr>
           <w:p>
             <w:pPr>
@@ -8417,13 +8432,13 @@
               <w:jc w:val="center"/>
             </w:pPr>
             <w:r>
-              <w:t>17/05/21</w:t>
-            </w:r>
-          </w:p>
-        </w:tc>
-        <w:tc>
-          <w:tcPr>
-            <w:tcW w:w="1964" w:type="dxa"/>
+              <w:t>16/05/21</w:t>
+            </w:r>
+          </w:p>
+        </w:tc>
+        <w:tc>
+          <w:tcPr>
+            <w:tcW w:w="2760" w:type="dxa"/>
           </w:tcPr>
           <w:p>
             <w:pPr>
@@ -8462,13 +8477,13 @@
               <w:jc w:val="center"/>
             </w:pPr>
             <w:r>
-              <w:t>18/05/21</w:t>
-            </w:r>
-          </w:p>
-        </w:tc>
-        <w:tc>
-          <w:tcPr>
-            <w:tcW w:w="1964" w:type="dxa"/>
+              <w:t>17/05/21</w:t>
+            </w:r>
+          </w:p>
+        </w:tc>
+        <w:tc>
+          <w:tcPr>
+            <w:tcW w:w="2760" w:type="dxa"/>
           </w:tcPr>
           <w:p>
             <w:pPr>
@@ -8507,13 +8522,13 @@
               <w:jc w:val="center"/>
             </w:pPr>
             <w:r>
-              <w:t>19/05/21</w:t>
-            </w:r>
-          </w:p>
-        </w:tc>
-        <w:tc>
-          <w:tcPr>
-            <w:tcW w:w="1964" w:type="dxa"/>
+              <w:t>18/05/21</w:t>
+            </w:r>
+          </w:p>
+        </w:tc>
+        <w:tc>
+          <w:tcPr>
+            <w:tcW w:w="2760" w:type="dxa"/>
           </w:tcPr>
           <w:p>
             <w:pPr>
@@ -8552,13 +8567,13 @@
               <w:jc w:val="center"/>
             </w:pPr>
             <w:r>
-              <w:t>20/05/21</w:t>
-            </w:r>
-          </w:p>
-        </w:tc>
-        <w:tc>
-          <w:tcPr>
-            <w:tcW w:w="1964" w:type="dxa"/>
+              <w:t>19/05/21</w:t>
+            </w:r>
+          </w:p>
+        </w:tc>
+        <w:tc>
+          <w:tcPr>
+            <w:tcW w:w="2760" w:type="dxa"/>
           </w:tcPr>
           <w:p>
             <w:pPr>
@@ -8597,13 +8612,13 @@
               <w:jc w:val="center"/>
             </w:pPr>
             <w:r>
-              <w:t>21/05/21</w:t>
-            </w:r>
-          </w:p>
-        </w:tc>
-        <w:tc>
-          <w:tcPr>
-            <w:tcW w:w="1964" w:type="dxa"/>
+              <w:t>20/05/21</w:t>
+            </w:r>
+          </w:p>
+        </w:tc>
+        <w:tc>
+          <w:tcPr>
+            <w:tcW w:w="2760" w:type="dxa"/>
           </w:tcPr>
           <w:p>
             <w:pPr>
@@ -8642,13 +8657,13 @@
               <w:jc w:val="center"/>
             </w:pPr>
             <w:r>
-              <w:t>22/05/21</w:t>
-            </w:r>
-          </w:p>
-        </w:tc>
-        <w:tc>
-          <w:tcPr>
-            <w:tcW w:w="1964" w:type="dxa"/>
+              <w:t>21/05/21</w:t>
+            </w:r>
+          </w:p>
+        </w:tc>
+        <w:tc>
+          <w:tcPr>
+            <w:tcW w:w="2760" w:type="dxa"/>
           </w:tcPr>
           <w:p>
             <w:pPr>
@@ -8687,13 +8702,13 @@
               <w:jc w:val="center"/>
             </w:pPr>
             <w:r>
-              <w:t>23/05/21</w:t>
-            </w:r>
-          </w:p>
-        </w:tc>
-        <w:tc>
-          <w:tcPr>
-            <w:tcW w:w="1964" w:type="dxa"/>
+              <w:t>22/05/21</w:t>
+            </w:r>
+          </w:p>
+        </w:tc>
+        <w:tc>
+          <w:tcPr>
+            <w:tcW w:w="2760" w:type="dxa"/>
           </w:tcPr>
           <w:p>
             <w:pPr>
@@ -8732,13 +8747,13 @@
               <w:jc w:val="center"/>
             </w:pPr>
             <w:r>
-              <w:t>24/05/21</w:t>
-            </w:r>
-          </w:p>
-        </w:tc>
-        <w:tc>
-          <w:tcPr>
-            <w:tcW w:w="1964" w:type="dxa"/>
+              <w:t>23/05/21</w:t>
+            </w:r>
+          </w:p>
+        </w:tc>
+        <w:tc>
+          <w:tcPr>
+            <w:tcW w:w="2760" w:type="dxa"/>
           </w:tcPr>
           <w:p>
             <w:pPr>
@@ -8777,13 +8792,13 @@
               <w:jc w:val="center"/>
             </w:pPr>
             <w:r>
-              <w:t>25/05/21</w:t>
-            </w:r>
-          </w:p>
-        </w:tc>
-        <w:tc>
-          <w:tcPr>
-            <w:tcW w:w="1964" w:type="dxa"/>
+              <w:t>24/05/21</w:t>
+            </w:r>
+          </w:p>
+        </w:tc>
+        <w:tc>
+          <w:tcPr>
+            <w:tcW w:w="2760" w:type="dxa"/>
           </w:tcPr>
           <w:p>
             <w:pPr>
@@ -8822,13 +8837,13 @@
               <w:jc w:val="center"/>
             </w:pPr>
             <w:r>
-              <w:t>26/05/21</w:t>
-            </w:r>
-          </w:p>
-        </w:tc>
-        <w:tc>
-          <w:tcPr>
-            <w:tcW w:w="1964" w:type="dxa"/>
+              <w:t>25/05/21</w:t>
+            </w:r>
+          </w:p>
+        </w:tc>
+        <w:tc>
+          <w:tcPr>
+            <w:tcW w:w="2760" w:type="dxa"/>
           </w:tcPr>
           <w:p>
             <w:pPr>
@@ -8867,13 +8882,13 @@
               <w:jc w:val="center"/>
             </w:pPr>
             <w:r>
-              <w:t>27/05/21</w:t>
-            </w:r>
-          </w:p>
-        </w:tc>
-        <w:tc>
-          <w:tcPr>
-            <w:tcW w:w="1964" w:type="dxa"/>
+              <w:t>26/05/21</w:t>
+            </w:r>
+          </w:p>
+        </w:tc>
+        <w:tc>
+          <w:tcPr>
+            <w:tcW w:w="2760" w:type="dxa"/>
           </w:tcPr>
           <w:p>
             <w:pPr>
@@ -8912,13 +8927,13 @@
               <w:jc w:val="center"/>
             </w:pPr>
             <w:r>
-              <w:t>28/05/21</w:t>
-            </w:r>
-          </w:p>
-        </w:tc>
-        <w:tc>
-          <w:tcPr>
-            <w:tcW w:w="1964" w:type="dxa"/>
+              <w:t>27/05/21</w:t>
+            </w:r>
+          </w:p>
+        </w:tc>
+        <w:tc>
+          <w:tcPr>
+            <w:tcW w:w="2760" w:type="dxa"/>
           </w:tcPr>
           <w:p>
             <w:pPr>
@@ -8957,13 +8972,13 @@
               <w:jc w:val="center"/>
             </w:pPr>
             <w:r>
-              <w:t>29/05/21</w:t>
-            </w:r>
-          </w:p>
-        </w:tc>
-        <w:tc>
-          <w:tcPr>
-            <w:tcW w:w="1964" w:type="dxa"/>
+              <w:t>28/05/21</w:t>
+            </w:r>
+          </w:p>
+        </w:tc>
+        <w:tc>
+          <w:tcPr>
+            <w:tcW w:w="2760" w:type="dxa"/>
           </w:tcPr>
           <w:p>
             <w:pPr>
@@ -9002,13 +9017,13 @@
               <w:jc w:val="center"/>
             </w:pPr>
             <w:r>
-              <w:t>30/05/21</w:t>
-            </w:r>
-          </w:p>
-        </w:tc>
-        <w:tc>
-          <w:tcPr>
-            <w:tcW w:w="1964" w:type="dxa"/>
+              <w:t>29/05/21</w:t>
+            </w:r>
+          </w:p>
+        </w:tc>
+        <w:tc>
+          <w:tcPr>
+            <w:tcW w:w="2760" w:type="dxa"/>
           </w:tcPr>
           <w:p>
             <w:pPr>
@@ -9039,7 +9054,52 @@
         </w:trPr>
         <w:tc>
           <w:tcPr>
-            <w:tcW w:w="3422" w:type="dxa"/>
+            <w:tcW w:w="1458" w:type="dxa"/>
+            <w:vAlign w:val="center"/>
+          </w:tcPr>
+          <w:p>
+            <w:pPr>
+              <w:jc w:val="center"/>
+            </w:pPr>
+            <w:r>
+              <w:t>30/05/21</w:t>
+            </w:r>
+          </w:p>
+        </w:tc>
+        <w:tc>
+          <w:tcPr>
+            <w:tcW w:w="2760" w:type="dxa"/>
+          </w:tcPr>
+          <w:p>
+            <w:pPr>
+              <w:rPr>
+                <w:b/>
+                <w:sz w:val="28"/>
+              </w:rPr>
+            </w:pPr>
+          </w:p>
+        </w:tc>
+        <w:tc>
+          <w:tcPr>
+            <w:tcW w:w="4600" w:type="dxa"/>
+          </w:tcPr>
+          <w:p>
+            <w:pPr>
+              <w:rPr>
+                <w:b/>
+                <w:sz w:val="28"/>
+              </w:rPr>
+            </w:pPr>
+          </w:p>
+        </w:tc>
+      </w:tr>
+      <w:tr>
+        <w:trPr>
+          <w:jc w:val="center"/>
+        </w:trPr>
+        <w:tc>
+          <w:tcPr>
+            <w:tcW w:w="4218" w:type="dxa"/>
             <w:gridSpan w:val="2"/>
           </w:tcPr>
           <w:p>

</xml_diff>

<commit_message>
Rice 50kg 2 may 2021
</commit_message>
<xml_diff>
--- a/Baitul Aman Jame Mosjid.docx
+++ b/Baitul Aman Jame Mosjid.docx
@@ -10,53 +10,12 @@
           <w:sz w:val="36"/>
         </w:rPr>
       </w:pPr>
-      <w:proofErr w:type="spellStart"/>
       <w:r>
         <w:rPr>
           <w:b/>
           <w:sz w:val="36"/>
         </w:rPr>
-        <w:t>Baitul</w:t>
-      </w:r>
-      <w:proofErr w:type="spellEnd"/>
-      <w:r>
-        <w:rPr>
-          <w:b/>
-          <w:sz w:val="36"/>
-        </w:rPr>
-        <w:t xml:space="preserve"> </w:t>
-      </w:r>
-      <w:proofErr w:type="spellStart"/>
-      <w:r>
-        <w:rPr>
-          <w:b/>
-          <w:sz w:val="36"/>
-        </w:rPr>
-        <w:t>Aman</w:t>
-      </w:r>
-      <w:proofErr w:type="spellEnd"/>
-      <w:r>
-        <w:rPr>
-          <w:b/>
-          <w:sz w:val="36"/>
-        </w:rPr>
-        <w:t xml:space="preserve"> </w:t>
-      </w:r>
-      <w:proofErr w:type="spellStart"/>
-      <w:r>
-        <w:rPr>
-          <w:b/>
-          <w:sz w:val="36"/>
-        </w:rPr>
-        <w:t>Jame</w:t>
-      </w:r>
-      <w:proofErr w:type="spellEnd"/>
-      <w:r>
-        <w:rPr>
-          <w:b/>
-          <w:sz w:val="36"/>
-        </w:rPr>
-        <w:t xml:space="preserve"> Mosque</w:t>
+        <w:t>Baitul Aman Jame Mosque</w:t>
       </w:r>
     </w:p>
     <w:p>
@@ -307,7 +266,6 @@
                 <w:sz w:val="28"/>
               </w:rPr>
             </w:pPr>
-            <w:proofErr w:type="spellStart"/>
             <w:r>
               <w:rPr>
                 <w:sz w:val="28"/>
@@ -320,7 +278,6 @@
               </w:rPr>
               <w:t>rul</w:t>
             </w:r>
-            <w:proofErr w:type="spellEnd"/>
           </w:p>
         </w:tc>
         <w:tc>
@@ -394,14 +351,12 @@
                 <w:sz w:val="28"/>
               </w:rPr>
             </w:pPr>
-            <w:proofErr w:type="spellStart"/>
             <w:r>
               <w:rPr>
                 <w:sz w:val="28"/>
               </w:rPr>
               <w:t>Sabbir</w:t>
             </w:r>
-            <w:proofErr w:type="spellEnd"/>
           </w:p>
         </w:tc>
         <w:tc>
@@ -731,14 +686,12 @@
                 <w:sz w:val="28"/>
               </w:rPr>
             </w:pPr>
-            <w:proofErr w:type="spellStart"/>
             <w:r>
               <w:rPr>
                 <w:sz w:val="28"/>
               </w:rPr>
               <w:t>Ashraful</w:t>
             </w:r>
-            <w:proofErr w:type="spellEnd"/>
           </w:p>
         </w:tc>
         <w:tc>
@@ -807,14 +760,12 @@
                 <w:sz w:val="28"/>
               </w:rPr>
             </w:pPr>
-            <w:proofErr w:type="spellStart"/>
             <w:r>
               <w:rPr>
                 <w:sz w:val="28"/>
               </w:rPr>
               <w:t>Rejaul</w:t>
             </w:r>
-            <w:proofErr w:type="spellEnd"/>
           </w:p>
         </w:tc>
         <w:tc>
@@ -883,14 +834,12 @@
                 <w:sz w:val="28"/>
               </w:rPr>
             </w:pPr>
-            <w:proofErr w:type="spellStart"/>
             <w:r>
               <w:rPr>
                 <w:sz w:val="28"/>
               </w:rPr>
               <w:t>Mizan</w:t>
             </w:r>
-            <w:proofErr w:type="spellEnd"/>
           </w:p>
         </w:tc>
         <w:tc>
@@ -976,14 +925,12 @@
                 <w:sz w:val="28"/>
               </w:rPr>
             </w:pPr>
-            <w:proofErr w:type="spellStart"/>
             <w:r>
               <w:rPr>
                 <w:sz w:val="28"/>
               </w:rPr>
               <w:t>Badol</w:t>
             </w:r>
-            <w:proofErr w:type="spellEnd"/>
           </w:p>
         </w:tc>
         <w:tc>
@@ -1052,7 +999,6 @@
                 <w:sz w:val="28"/>
               </w:rPr>
             </w:pPr>
-            <w:proofErr w:type="spellStart"/>
             <w:r>
               <w:rPr>
                 <w:sz w:val="28"/>
@@ -1065,7 +1011,6 @@
               </w:rPr>
               <w:t>sim</w:t>
             </w:r>
-            <w:proofErr w:type="spellEnd"/>
           </w:p>
         </w:tc>
         <w:tc>
@@ -1157,14 +1102,12 @@
                 <w:sz w:val="28"/>
               </w:rPr>
             </w:pPr>
-            <w:proofErr w:type="spellStart"/>
             <w:r>
               <w:rPr>
                 <w:sz w:val="28"/>
               </w:rPr>
               <w:t>Muhib</w:t>
             </w:r>
-            <w:proofErr w:type="spellEnd"/>
           </w:p>
         </w:tc>
         <w:tc>
@@ -1250,14 +1193,12 @@
                 <w:sz w:val="28"/>
               </w:rPr>
             </w:pPr>
-            <w:proofErr w:type="spellStart"/>
             <w:r>
               <w:rPr>
                 <w:sz w:val="28"/>
               </w:rPr>
               <w:t>Romman</w:t>
             </w:r>
-            <w:proofErr w:type="spellEnd"/>
           </w:p>
         </w:tc>
         <w:tc>
@@ -1331,14 +1272,12 @@
                 <w:sz w:val="28"/>
               </w:rPr>
             </w:pPr>
-            <w:proofErr w:type="spellStart"/>
             <w:r>
               <w:rPr>
                 <w:sz w:val="28"/>
               </w:rPr>
               <w:t>Anamul</w:t>
             </w:r>
-            <w:proofErr w:type="spellEnd"/>
           </w:p>
         </w:tc>
         <w:tc>
@@ -1697,7 +1636,6 @@
                 <w:sz w:val="20"/>
               </w:rPr>
             </w:pPr>
-            <w:proofErr w:type="spellStart"/>
             <w:r>
               <w:rPr>
                 <w:b/>
@@ -1705,7 +1643,6 @@
               </w:rPr>
               <w:t>Manirul</w:t>
             </w:r>
-            <w:proofErr w:type="spellEnd"/>
           </w:p>
         </w:tc>
         <w:tc>
@@ -1721,7 +1658,6 @@
                 <w:sz w:val="20"/>
               </w:rPr>
             </w:pPr>
-            <w:proofErr w:type="spellStart"/>
             <w:r>
               <w:rPr>
                 <w:b/>
@@ -1729,7 +1665,6 @@
               </w:rPr>
               <w:t>Sabbir</w:t>
             </w:r>
-            <w:proofErr w:type="spellEnd"/>
           </w:p>
         </w:tc>
         <w:tc>
@@ -1811,7 +1746,6 @@
                 <w:sz w:val="20"/>
               </w:rPr>
             </w:pPr>
-            <w:proofErr w:type="spellStart"/>
             <w:r>
               <w:rPr>
                 <w:b/>
@@ -1819,7 +1753,6 @@
               </w:rPr>
               <w:t>Ashraful</w:t>
             </w:r>
-            <w:proofErr w:type="spellEnd"/>
           </w:p>
         </w:tc>
         <w:tc>
@@ -1835,7 +1768,6 @@
                 <w:sz w:val="20"/>
               </w:rPr>
             </w:pPr>
-            <w:proofErr w:type="spellStart"/>
             <w:r>
               <w:rPr>
                 <w:b/>
@@ -1843,7 +1775,6 @@
               </w:rPr>
               <w:t>Rejaul</w:t>
             </w:r>
-            <w:proofErr w:type="spellEnd"/>
           </w:p>
         </w:tc>
         <w:tc>
@@ -1859,7 +1790,6 @@
                 <w:sz w:val="20"/>
               </w:rPr>
             </w:pPr>
-            <w:proofErr w:type="spellStart"/>
             <w:r>
               <w:rPr>
                 <w:b/>
@@ -1867,7 +1797,6 @@
               </w:rPr>
               <w:t>Mizan</w:t>
             </w:r>
-            <w:proofErr w:type="spellEnd"/>
           </w:p>
         </w:tc>
         <w:tc>
@@ -1883,7 +1812,6 @@
                 <w:sz w:val="20"/>
               </w:rPr>
             </w:pPr>
-            <w:proofErr w:type="spellStart"/>
             <w:r>
               <w:rPr>
                 <w:b/>
@@ -1891,7 +1819,6 @@
               </w:rPr>
               <w:t>Badol</w:t>
             </w:r>
-            <w:proofErr w:type="spellEnd"/>
           </w:p>
         </w:tc>
         <w:tc>
@@ -1907,7 +1834,6 @@
                 <w:sz w:val="20"/>
               </w:rPr>
             </w:pPr>
-            <w:proofErr w:type="spellStart"/>
             <w:r>
               <w:rPr>
                 <w:b/>
@@ -1915,7 +1841,6 @@
               </w:rPr>
               <w:t>Jassim</w:t>
             </w:r>
-            <w:proofErr w:type="spellEnd"/>
           </w:p>
         </w:tc>
         <w:tc>
@@ -1931,7 +1856,6 @@
                 <w:sz w:val="20"/>
               </w:rPr>
             </w:pPr>
-            <w:proofErr w:type="spellStart"/>
             <w:r>
               <w:rPr>
                 <w:b/>
@@ -1939,7 +1863,6 @@
               </w:rPr>
               <w:t>Muhib</w:t>
             </w:r>
-            <w:proofErr w:type="spellEnd"/>
           </w:p>
         </w:tc>
         <w:tc>
@@ -1955,7 +1878,6 @@
                 <w:sz w:val="20"/>
               </w:rPr>
             </w:pPr>
-            <w:proofErr w:type="spellStart"/>
             <w:r>
               <w:rPr>
                 <w:b/>
@@ -1963,7 +1885,6 @@
               </w:rPr>
               <w:t>Romman</w:t>
             </w:r>
-            <w:proofErr w:type="spellEnd"/>
           </w:p>
         </w:tc>
         <w:tc>
@@ -1979,7 +1900,6 @@
                 <w:sz w:val="20"/>
               </w:rPr>
             </w:pPr>
-            <w:proofErr w:type="spellStart"/>
             <w:r>
               <w:rPr>
                 <w:b/>
@@ -1987,7 +1907,6 @@
               </w:rPr>
               <w:t>Anamul</w:t>
             </w:r>
-            <w:proofErr w:type="spellEnd"/>
           </w:p>
         </w:tc>
         <w:tc>
@@ -2526,6 +2445,9 @@
             <w:pPr>
               <w:jc w:val="center"/>
             </w:pPr>
+            <w:r>
+              <w:t>-</w:t>
+            </w:r>
           </w:p>
         </w:tc>
         <w:tc>
@@ -7747,14 +7669,12 @@
                 <w:sz w:val="28"/>
               </w:rPr>
             </w:pPr>
-            <w:proofErr w:type="spellStart"/>
             <w:r>
               <w:rPr>
                 <w:sz w:val="28"/>
               </w:rPr>
               <w:t>Muhib</w:t>
             </w:r>
-            <w:proofErr w:type="spellEnd"/>
           </w:p>
         </w:tc>
         <w:tc>
@@ -7834,6 +7754,13 @@
                 <w:sz w:val="28"/>
               </w:rPr>
             </w:pPr>
+            <w:r>
+              <w:rPr>
+                <w:b/>
+                <w:sz w:val="28"/>
+              </w:rPr>
+              <w:t>1980</w:t>
+            </w:r>
           </w:p>
         </w:tc>
       </w:tr>
@@ -9812,7 +9739,6 @@
           <w:sz w:val="28"/>
         </w:rPr>
       </w:pPr>
-      <w:proofErr w:type="gramStart"/>
       <w:r>
         <w:rPr>
           <w:b/>
@@ -9863,7 +9789,6 @@
         </w:rPr>
         <w:t>)</w:t>
       </w:r>
-      <w:proofErr w:type="gramEnd"/>
     </w:p>
     <w:tbl>
       <w:tblPr>
@@ -10362,19 +10287,11 @@
                 <w:b/>
               </w:rPr>
             </w:pPr>
-            <w:proofErr w:type="spellStart"/>
-            <w:r>
-              <w:rPr>
-                <w:b/>
-              </w:rPr>
-              <w:t>Sl</w:t>
-            </w:r>
-            <w:proofErr w:type="spellEnd"/>
-            <w:r>
-              <w:rPr>
-                <w:b/>
-              </w:rPr>
-              <w:t xml:space="preserve"> No:</w:t>
+            <w:r>
+              <w:rPr>
+                <w:b/>
+              </w:rPr>
+              <w:t>Sl No:</w:t>
             </w:r>
           </w:p>
         </w:tc>
@@ -10446,19 +10363,11 @@
                 <w:b/>
               </w:rPr>
             </w:pPr>
-            <w:proofErr w:type="spellStart"/>
-            <w:r>
-              <w:rPr>
-                <w:b/>
-              </w:rPr>
-              <w:t>Khala</w:t>
-            </w:r>
-            <w:proofErr w:type="spellEnd"/>
-            <w:r>
-              <w:rPr>
-                <w:b/>
-              </w:rPr>
-              <w:t xml:space="preserve"> Bill</w:t>
+            <w:r>
+              <w:rPr>
+                <w:b/>
+              </w:rPr>
+              <w:t>Khala Bill</w:t>
             </w:r>
           </w:p>
         </w:tc>
@@ -10511,19 +10420,11 @@
                 <w:b/>
               </w:rPr>
             </w:pPr>
-            <w:proofErr w:type="spellStart"/>
-            <w:r>
-              <w:rPr>
-                <w:b/>
-              </w:rPr>
-              <w:t>Wifi</w:t>
-            </w:r>
-            <w:proofErr w:type="spellEnd"/>
-            <w:r>
-              <w:rPr>
-                <w:b/>
-              </w:rPr>
-              <w:t xml:space="preserve"> Bill</w:t>
+            <w:r>
+              <w:rPr>
+                <w:b/>
+              </w:rPr>
+              <w:t>Wifi Bill</w:t>
             </w:r>
           </w:p>
         </w:tc>
@@ -10660,14 +10561,12 @@
                 <w:sz w:val="28"/>
               </w:rPr>
             </w:pPr>
-            <w:proofErr w:type="spellStart"/>
             <w:r>
               <w:rPr>
                 <w:sz w:val="28"/>
               </w:rPr>
               <w:t>Manirul</w:t>
             </w:r>
-            <w:proofErr w:type="spellEnd"/>
           </w:p>
         </w:tc>
         <w:tc>
@@ -10840,14 +10739,12 @@
                 <w:sz w:val="28"/>
               </w:rPr>
             </w:pPr>
-            <w:proofErr w:type="spellStart"/>
             <w:r>
               <w:rPr>
                 <w:sz w:val="28"/>
               </w:rPr>
               <w:t>Sabbir</w:t>
             </w:r>
-            <w:proofErr w:type="spellEnd"/>
           </w:p>
         </w:tc>
         <w:tc>
@@ -11554,14 +11451,12 @@
                 <w:sz w:val="28"/>
               </w:rPr>
             </w:pPr>
-            <w:proofErr w:type="spellStart"/>
             <w:r>
               <w:rPr>
                 <w:sz w:val="28"/>
               </w:rPr>
               <w:t>Ashraful</w:t>
             </w:r>
-            <w:proofErr w:type="spellEnd"/>
           </w:p>
         </w:tc>
         <w:tc>
@@ -11734,14 +11629,12 @@
                 <w:sz w:val="28"/>
               </w:rPr>
             </w:pPr>
-            <w:proofErr w:type="spellStart"/>
             <w:r>
               <w:rPr>
                 <w:sz w:val="28"/>
               </w:rPr>
               <w:t>Rejaul</w:t>
             </w:r>
-            <w:proofErr w:type="spellEnd"/>
           </w:p>
         </w:tc>
         <w:tc>
@@ -11914,14 +11807,12 @@
                 <w:sz w:val="28"/>
               </w:rPr>
             </w:pPr>
-            <w:proofErr w:type="spellStart"/>
             <w:r>
               <w:rPr>
                 <w:sz w:val="28"/>
               </w:rPr>
               <w:t>Mizan</w:t>
             </w:r>
-            <w:proofErr w:type="spellEnd"/>
           </w:p>
         </w:tc>
         <w:tc>
@@ -12094,14 +11985,12 @@
                 <w:sz w:val="28"/>
               </w:rPr>
             </w:pPr>
-            <w:proofErr w:type="spellStart"/>
             <w:r>
               <w:rPr>
                 <w:sz w:val="28"/>
               </w:rPr>
               <w:t>Badol</w:t>
             </w:r>
-            <w:proofErr w:type="spellEnd"/>
           </w:p>
         </w:tc>
         <w:tc>
@@ -12274,7 +12163,6 @@
                 <w:sz w:val="28"/>
               </w:rPr>
             </w:pPr>
-            <w:proofErr w:type="spellStart"/>
             <w:r>
               <w:rPr>
                 <w:sz w:val="28"/>
@@ -12287,7 +12175,6 @@
               </w:rPr>
               <w:t>sim</w:t>
             </w:r>
-            <w:proofErr w:type="spellEnd"/>
           </w:p>
         </w:tc>
         <w:tc>
@@ -12460,14 +12347,12 @@
                 <w:sz w:val="28"/>
               </w:rPr>
             </w:pPr>
-            <w:proofErr w:type="spellStart"/>
             <w:r>
               <w:rPr>
                 <w:sz w:val="28"/>
               </w:rPr>
               <w:t>Muhib</w:t>
             </w:r>
-            <w:proofErr w:type="spellEnd"/>
           </w:p>
         </w:tc>
         <w:tc>
@@ -12640,14 +12525,12 @@
                 <w:sz w:val="28"/>
               </w:rPr>
             </w:pPr>
-            <w:proofErr w:type="spellStart"/>
             <w:r>
               <w:rPr>
                 <w:sz w:val="28"/>
               </w:rPr>
               <w:t>Romman</w:t>
             </w:r>
-            <w:proofErr w:type="spellEnd"/>
           </w:p>
         </w:tc>
         <w:tc>
@@ -12820,14 +12703,12 @@
                 <w:sz w:val="28"/>
               </w:rPr>
             </w:pPr>
-            <w:proofErr w:type="spellStart"/>
             <w:r>
               <w:rPr>
                 <w:sz w:val="28"/>
               </w:rPr>
               <w:t>Anamul</w:t>
             </w:r>
-            <w:proofErr w:type="spellEnd"/>
           </w:p>
         </w:tc>
         <w:tc>

</xml_diff>

<commit_message>
Day 3 dinner off added
</commit_message>
<xml_diff>
--- a/Baitul Aman Jame Mosjid.docx
+++ b/Baitul Aman Jame Mosjid.docx
@@ -103,7 +103,6 @@
       <w:pPr>
         <w:jc w:val="center"/>
         <w:rPr>
-          <w:b/>
           <w:sz w:val="32"/>
         </w:rPr>
       </w:pPr>
@@ -993,11 +992,16 @@
           </w:tcPr>
           <w:p>
             <w:pPr>
-              <w:jc w:val="center"/>
-              <w:rPr>
-                <w:sz w:val="28"/>
-              </w:rPr>
-            </w:pPr>
+              <w:rPr>
+                <w:sz w:val="28"/>
+              </w:rPr>
+            </w:pPr>
+            <w:r>
+              <w:rPr>
+                <w:sz w:val="28"/>
+              </w:rPr>
+              <w:t>1000 +</w:t>
+            </w:r>
           </w:p>
         </w:tc>
         <w:tc>
@@ -2461,7 +2465,10 @@
               <w:jc w:val="center"/>
             </w:pPr>
             <w:r>
-              <w:t>2.5</w:t>
+              <w:t>1</w:t>
+            </w:r>
+            <w:r>
+              <w:t>.5</w:t>
             </w:r>
           </w:p>
         </w:tc>
@@ -2475,7 +2482,10 @@
               <w:jc w:val="center"/>
             </w:pPr>
             <w:r>
-              <w:t>2.5</w:t>
+              <w:t>1</w:t>
+            </w:r>
+            <w:r>
+              <w:t>.5</w:t>
             </w:r>
           </w:p>
         </w:tc>
@@ -2489,7 +2499,7 @@
               <w:jc w:val="center"/>
             </w:pPr>
             <w:r>
-              <w:t>2</w:t>
+              <w:t>1</w:t>
             </w:r>
           </w:p>
         </w:tc>
@@ -2531,7 +2541,10 @@
               <w:jc w:val="center"/>
             </w:pPr>
             <w:r>
-              <w:t>2.5</w:t>
+              <w:t>1</w:t>
+            </w:r>
+            <w:r>
+              <w:t>.5</w:t>
             </w:r>
           </w:p>
         </w:tc>
@@ -2573,7 +2586,10 @@
               <w:jc w:val="center"/>
             </w:pPr>
             <w:r>
-              <w:t>2.5</w:t>
+              <w:t>1</w:t>
+            </w:r>
+            <w:r>
+              <w:t>.5</w:t>
             </w:r>
           </w:p>
         </w:tc>
@@ -2587,7 +2603,10 @@
               <w:jc w:val="center"/>
             </w:pPr>
             <w:r>
-              <w:t>2.5</w:t>
+              <w:t>1</w:t>
+            </w:r>
+            <w:r>
+              <w:t>.5</w:t>
             </w:r>
           </w:p>
         </w:tc>
@@ -2601,7 +2620,10 @@
               <w:jc w:val="center"/>
             </w:pPr>
             <w:r>
-              <w:t>2.5</w:t>
+              <w:t>1</w:t>
+            </w:r>
+            <w:r>
+              <w:t>.5</w:t>
             </w:r>
           </w:p>
         </w:tc>
@@ -2615,7 +2637,10 @@
               <w:jc w:val="center"/>
             </w:pPr>
             <w:r>
-              <w:t>2.5</w:t>
+              <w:t>1</w:t>
+            </w:r>
+            <w:r>
+              <w:t>.5</w:t>
             </w:r>
           </w:p>
         </w:tc>
@@ -2629,7 +2654,7 @@
               <w:jc w:val="center"/>
             </w:pPr>
             <w:r>
-              <w:t>-</w:t>
+              <w:t>1.5</w:t>
             </w:r>
           </w:p>
         </w:tc>
@@ -2805,6 +2830,9 @@
             <w:pPr>
               <w:jc w:val="center"/>
             </w:pPr>
+            <w:r>
+              <w:t>2</w:t>
+            </w:r>
           </w:p>
         </w:tc>
         <w:tc>
@@ -7907,11 +7935,19 @@
           </w:tcPr>
           <w:p>
             <w:pPr>
-              <w:rPr>
-                <w:b/>
-                <w:sz w:val="28"/>
-              </w:rPr>
-            </w:pPr>
+              <w:jc w:val="center"/>
+              <w:rPr>
+                <w:sz w:val="28"/>
+              </w:rPr>
+            </w:pPr>
+            <w:proofErr w:type="spellStart"/>
+            <w:r>
+              <w:rPr>
+                <w:sz w:val="28"/>
+              </w:rPr>
+              <w:t>Muhib</w:t>
+            </w:r>
+            <w:proofErr w:type="spellEnd"/>
           </w:p>
         </w:tc>
         <w:tc>
@@ -7920,11 +7956,17 @@
           </w:tcPr>
           <w:p>
             <w:pPr>
-              <w:rPr>
-                <w:b/>
-                <w:sz w:val="28"/>
-              </w:rPr>
-            </w:pPr>
+              <w:jc w:val="center"/>
+              <w:rPr>
+                <w:sz w:val="28"/>
+              </w:rPr>
+            </w:pPr>
+            <w:r>
+              <w:rPr>
+                <w:sz w:val="28"/>
+              </w:rPr>
+              <w:t>444</w:t>
+            </w:r>
           </w:p>
         </w:tc>
       </w:tr>

</xml_diff>

<commit_message>
Blank Mess Meal Paper
</commit_message>
<xml_diff>
--- a/Baitul Aman Jame Mosjid.docx
+++ b/Baitul Aman Jame Mosjid.docx
@@ -70,7 +70,20 @@
         <w:rPr>
           <w:b/>
         </w:rPr>
-        <w:t>May, 2021</w:t>
+        <w:t>Month:</w:t>
+      </w:r>
+      <w:r>
+        <w:rPr>
+          <w:b/>
+        </w:rPr>
+        <w:tab/>
+      </w:r>
+      <w:r>
+        <w:rPr>
+          <w:b/>
+        </w:rPr>
+        <w:tab/>
+        <w:t>Year:</w:t>
       </w:r>
     </w:p>
     <w:p>
@@ -90,13 +103,7 @@
         <w:rPr>
           <w:b/>
         </w:rPr>
-        <w:t>ger: Rakib</w:t>
-      </w:r>
-      <w:r>
-        <w:rPr>
-          <w:b/>
-        </w:rPr>
-        <w:t>-2</w:t>
+        <w:t xml:space="preserve">ger Name: </w:t>
       </w:r>
     </w:p>
     <w:p>
@@ -306,20 +313,6 @@
                 <w:sz w:val="28"/>
               </w:rPr>
             </w:pPr>
-            <w:proofErr w:type="spellStart"/>
-            <w:r>
-              <w:rPr>
-                <w:sz w:val="28"/>
-              </w:rPr>
-              <w:t>Mani</w:t>
-            </w:r>
-            <w:r>
-              <w:rPr>
-                <w:sz w:val="28"/>
-              </w:rPr>
-              <w:t>rul</w:t>
-            </w:r>
-            <w:proofErr w:type="spellEnd"/>
           </w:p>
         </w:tc>
         <w:tc>
@@ -333,12 +326,6 @@
                 <w:sz w:val="28"/>
               </w:rPr>
             </w:pPr>
-            <w:r>
-              <w:rPr>
-                <w:sz w:val="28"/>
-              </w:rPr>
-              <w:t>1200 +</w:t>
-            </w:r>
           </w:p>
         </w:tc>
         <w:tc>
@@ -393,14 +380,6 @@
                 <w:sz w:val="28"/>
               </w:rPr>
             </w:pPr>
-            <w:proofErr w:type="spellStart"/>
-            <w:r>
-              <w:rPr>
-                <w:sz w:val="28"/>
-              </w:rPr>
-              <w:t>Sabbir</w:t>
-            </w:r>
-            <w:proofErr w:type="spellEnd"/>
           </w:p>
         </w:tc>
         <w:tc>
@@ -414,12 +393,6 @@
                 <w:sz w:val="28"/>
               </w:rPr>
             </w:pPr>
-            <w:r>
-              <w:rPr>
-                <w:sz w:val="28"/>
-              </w:rPr>
-              <w:t>500 +</w:t>
-            </w:r>
           </w:p>
         </w:tc>
         <w:tc>
@@ -474,12 +447,6 @@
                 <w:sz w:val="28"/>
               </w:rPr>
             </w:pPr>
-            <w:r>
-              <w:rPr>
-                <w:sz w:val="28"/>
-              </w:rPr>
-              <w:t>Rakib-2</w:t>
-            </w:r>
           </w:p>
         </w:tc>
         <w:tc>
@@ -493,36 +460,6 @@
                 <w:sz w:val="28"/>
               </w:rPr>
             </w:pPr>
-            <w:r>
-              <w:rPr>
-                <w:sz w:val="28"/>
-              </w:rPr>
-              <w:t>400</w:t>
-            </w:r>
-            <w:r>
-              <w:rPr>
-                <w:sz w:val="28"/>
-              </w:rPr>
-              <w:t xml:space="preserve"> </w:t>
-            </w:r>
-            <w:r>
-              <w:rPr>
-                <w:sz w:val="28"/>
-              </w:rPr>
-              <w:t>+</w:t>
-            </w:r>
-            <w:r>
-              <w:rPr>
-                <w:sz w:val="28"/>
-              </w:rPr>
-              <w:t xml:space="preserve"> 1500</w:t>
-            </w:r>
-            <w:r>
-              <w:rPr>
-                <w:sz w:val="28"/>
-              </w:rPr>
-              <w:t xml:space="preserve"> +</w:t>
-            </w:r>
           </w:p>
         </w:tc>
         <w:tc>
@@ -577,12 +514,6 @@
                 <w:sz w:val="28"/>
               </w:rPr>
             </w:pPr>
-            <w:r>
-              <w:rPr>
-                <w:sz w:val="28"/>
-              </w:rPr>
-              <w:t>Rakib-3</w:t>
-            </w:r>
           </w:p>
         </w:tc>
         <w:tc>
@@ -596,24 +527,6 @@
                 <w:sz w:val="28"/>
               </w:rPr>
             </w:pPr>
-            <w:r>
-              <w:rPr>
-                <w:sz w:val="28"/>
-              </w:rPr>
-              <w:t>400</w:t>
-            </w:r>
-            <w:r>
-              <w:rPr>
-                <w:sz w:val="28"/>
-              </w:rPr>
-              <w:t xml:space="preserve"> </w:t>
-            </w:r>
-            <w:r>
-              <w:rPr>
-                <w:sz w:val="28"/>
-              </w:rPr>
-              <w:t>+</w:t>
-            </w:r>
           </w:p>
         </w:tc>
         <w:tc>
@@ -668,12 +581,6 @@
                 <w:sz w:val="28"/>
               </w:rPr>
             </w:pPr>
-            <w:r>
-              <w:rPr>
-                <w:sz w:val="28"/>
-              </w:rPr>
-              <w:t>Rakib-1</w:t>
-            </w:r>
           </w:p>
         </w:tc>
         <w:tc>
@@ -683,7 +590,6 @@
           </w:tcPr>
           <w:p>
             <w:pPr>
-              <w:jc w:val="center"/>
               <w:rPr>
                 <w:sz w:val="28"/>
               </w:rPr>
@@ -742,14 +648,6 @@
                 <w:sz w:val="28"/>
               </w:rPr>
             </w:pPr>
-            <w:proofErr w:type="spellStart"/>
-            <w:r>
-              <w:rPr>
-                <w:sz w:val="28"/>
-              </w:rPr>
-              <w:t>Ashraful</w:t>
-            </w:r>
-            <w:proofErr w:type="spellEnd"/>
           </w:p>
         </w:tc>
         <w:tc>
@@ -759,7 +657,6 @@
           </w:tcPr>
           <w:p>
             <w:pPr>
-              <w:jc w:val="center"/>
               <w:rPr>
                 <w:sz w:val="28"/>
               </w:rPr>
@@ -818,14 +715,6 @@
                 <w:sz w:val="28"/>
               </w:rPr>
             </w:pPr>
-            <w:proofErr w:type="spellStart"/>
-            <w:r>
-              <w:rPr>
-                <w:sz w:val="28"/>
-              </w:rPr>
-              <w:t>Rejaul</w:t>
-            </w:r>
-            <w:proofErr w:type="spellEnd"/>
           </w:p>
         </w:tc>
         <w:tc>
@@ -894,14 +783,6 @@
                 <w:sz w:val="28"/>
               </w:rPr>
             </w:pPr>
-            <w:proofErr w:type="spellStart"/>
-            <w:r>
-              <w:rPr>
-                <w:sz w:val="28"/>
-              </w:rPr>
-              <w:t>Mizan</w:t>
-            </w:r>
-            <w:proofErr w:type="spellEnd"/>
           </w:p>
         </w:tc>
         <w:tc>
@@ -915,24 +796,6 @@
                 <w:sz w:val="28"/>
               </w:rPr>
             </w:pPr>
-            <w:r>
-              <w:rPr>
-                <w:sz w:val="28"/>
-              </w:rPr>
-              <w:t>150</w:t>
-            </w:r>
-            <w:r>
-              <w:rPr>
-                <w:sz w:val="28"/>
-              </w:rPr>
-              <w:t xml:space="preserve"> </w:t>
-            </w:r>
-            <w:r>
-              <w:rPr>
-                <w:sz w:val="28"/>
-              </w:rPr>
-              <w:t>+</w:t>
-            </w:r>
           </w:p>
         </w:tc>
         <w:tc>
@@ -987,14 +850,6 @@
                 <w:sz w:val="28"/>
               </w:rPr>
             </w:pPr>
-            <w:proofErr w:type="spellStart"/>
-            <w:r>
-              <w:rPr>
-                <w:sz w:val="28"/>
-              </w:rPr>
-              <w:t>Badol</w:t>
-            </w:r>
-            <w:proofErr w:type="spellEnd"/>
           </w:p>
         </w:tc>
         <w:tc>
@@ -1008,12 +863,6 @@
                 <w:sz w:val="28"/>
               </w:rPr>
             </w:pPr>
-            <w:r>
-              <w:rPr>
-                <w:sz w:val="28"/>
-              </w:rPr>
-              <w:t>1000 +</w:t>
-            </w:r>
           </w:p>
         </w:tc>
         <w:tc>
@@ -1068,20 +917,6 @@
                 <w:sz w:val="28"/>
               </w:rPr>
             </w:pPr>
-            <w:proofErr w:type="spellStart"/>
-            <w:r>
-              <w:rPr>
-                <w:sz w:val="28"/>
-              </w:rPr>
-              <w:t>Ja</w:t>
-            </w:r>
-            <w:r>
-              <w:rPr>
-                <w:sz w:val="28"/>
-              </w:rPr>
-              <w:t>sim</w:t>
-            </w:r>
-            <w:proofErr w:type="spellEnd"/>
           </w:p>
         </w:tc>
         <w:tc>
@@ -1095,36 +930,6 @@
                 <w:sz w:val="28"/>
               </w:rPr>
             </w:pPr>
-            <w:r>
-              <w:rPr>
-                <w:sz w:val="28"/>
-              </w:rPr>
-              <w:t>200</w:t>
-            </w:r>
-            <w:r>
-              <w:rPr>
-                <w:sz w:val="28"/>
-              </w:rPr>
-              <w:t xml:space="preserve"> </w:t>
-            </w:r>
-            <w:r>
-              <w:rPr>
-                <w:sz w:val="28"/>
-              </w:rPr>
-              <w:t>+</w:t>
-            </w:r>
-            <w:r>
-              <w:rPr>
-                <w:sz w:val="28"/>
-              </w:rPr>
-              <w:t xml:space="preserve"> 1500</w:t>
-            </w:r>
-            <w:r>
-              <w:rPr>
-                <w:sz w:val="28"/>
-              </w:rPr>
-              <w:t xml:space="preserve"> +</w:t>
-            </w:r>
           </w:p>
         </w:tc>
         <w:tc>
@@ -1179,14 +984,6 @@
                 <w:sz w:val="28"/>
               </w:rPr>
             </w:pPr>
-            <w:proofErr w:type="spellStart"/>
-            <w:r>
-              <w:rPr>
-                <w:sz w:val="28"/>
-              </w:rPr>
-              <w:t>Muhib</w:t>
-            </w:r>
-            <w:proofErr w:type="spellEnd"/>
           </w:p>
         </w:tc>
         <w:tc>
@@ -1200,24 +997,6 @@
                 <w:sz w:val="28"/>
               </w:rPr>
             </w:pPr>
-            <w:r>
-              <w:rPr>
-                <w:sz w:val="28"/>
-              </w:rPr>
-              <w:t>500</w:t>
-            </w:r>
-            <w:r>
-              <w:rPr>
-                <w:sz w:val="28"/>
-              </w:rPr>
-              <w:t xml:space="preserve"> </w:t>
-            </w:r>
-            <w:r>
-              <w:rPr>
-                <w:sz w:val="28"/>
-              </w:rPr>
-              <w:t>+</w:t>
-            </w:r>
           </w:p>
         </w:tc>
         <w:tc>
@@ -1272,14 +1051,6 @@
                 <w:sz w:val="28"/>
               </w:rPr>
             </w:pPr>
-            <w:proofErr w:type="spellStart"/>
-            <w:r>
-              <w:rPr>
-                <w:sz w:val="28"/>
-              </w:rPr>
-              <w:t>Romman</w:t>
-            </w:r>
-            <w:proofErr w:type="spellEnd"/>
           </w:p>
         </w:tc>
         <w:tc>
@@ -1293,12 +1064,6 @@
                 <w:sz w:val="28"/>
               </w:rPr>
             </w:pPr>
-            <w:r>
-              <w:rPr>
-                <w:sz w:val="28"/>
-              </w:rPr>
-              <w:t>1000 +</w:t>
-            </w:r>
           </w:p>
         </w:tc>
         <w:tc>
@@ -1353,14 +1118,6 @@
                 <w:sz w:val="28"/>
               </w:rPr>
             </w:pPr>
-            <w:proofErr w:type="spellStart"/>
-            <w:r>
-              <w:rPr>
-                <w:sz w:val="28"/>
-              </w:rPr>
-              <w:t>Anamul</w:t>
-            </w:r>
-            <w:proofErr w:type="spellEnd"/>
           </w:p>
         </w:tc>
         <w:tc>
@@ -1370,9 +1127,7 @@
           </w:tcPr>
           <w:p>
             <w:pPr>
-              <w:jc w:val="center"/>
-              <w:rPr>
-                <w:b/>
+              <w:rPr>
                 <w:sz w:val="28"/>
               </w:rPr>
             </w:pPr>
@@ -1719,15 +1474,126 @@
                 <w:sz w:val="20"/>
               </w:rPr>
             </w:pPr>
-            <w:proofErr w:type="spellStart"/>
-            <w:r>
+          </w:p>
+        </w:tc>
+        <w:tc>
+          <w:tcPr>
+            <w:tcW w:w="889" w:type="dxa"/>
+            <w:vAlign w:val="center"/>
+          </w:tcPr>
+          <w:p>
+            <w:pPr>
+              <w:jc w:val="center"/>
               <w:rPr>
                 <w:b/>
                 <w:sz w:val="20"/>
               </w:rPr>
-              <w:t>Manirul</w:t>
-            </w:r>
-            <w:proofErr w:type="spellEnd"/>
+            </w:pPr>
+          </w:p>
+        </w:tc>
+        <w:tc>
+          <w:tcPr>
+            <w:tcW w:w="888" w:type="dxa"/>
+            <w:vAlign w:val="center"/>
+          </w:tcPr>
+          <w:p>
+            <w:pPr>
+              <w:jc w:val="center"/>
+              <w:rPr>
+                <w:b/>
+                <w:sz w:val="20"/>
+              </w:rPr>
+            </w:pPr>
+          </w:p>
+        </w:tc>
+        <w:tc>
+          <w:tcPr>
+            <w:tcW w:w="888" w:type="dxa"/>
+            <w:vAlign w:val="center"/>
+          </w:tcPr>
+          <w:p>
+            <w:pPr>
+              <w:jc w:val="center"/>
+              <w:rPr>
+                <w:b/>
+                <w:sz w:val="20"/>
+              </w:rPr>
+            </w:pPr>
+          </w:p>
+        </w:tc>
+        <w:tc>
+          <w:tcPr>
+            <w:tcW w:w="890" w:type="dxa"/>
+            <w:vAlign w:val="center"/>
+          </w:tcPr>
+          <w:p>
+            <w:pPr>
+              <w:jc w:val="center"/>
+              <w:rPr>
+                <w:b/>
+                <w:sz w:val="20"/>
+              </w:rPr>
+            </w:pPr>
+          </w:p>
+        </w:tc>
+        <w:tc>
+          <w:tcPr>
+            <w:tcW w:w="933" w:type="dxa"/>
+            <w:vAlign w:val="center"/>
+          </w:tcPr>
+          <w:p>
+            <w:pPr>
+              <w:jc w:val="center"/>
+              <w:rPr>
+                <w:b/>
+                <w:sz w:val="20"/>
+              </w:rPr>
+            </w:pPr>
+          </w:p>
+        </w:tc>
+        <w:tc>
+          <w:tcPr>
+            <w:tcW w:w="888" w:type="dxa"/>
+            <w:vAlign w:val="center"/>
+          </w:tcPr>
+          <w:p>
+            <w:pPr>
+              <w:jc w:val="center"/>
+              <w:rPr>
+                <w:b/>
+                <w:sz w:val="20"/>
+              </w:rPr>
+            </w:pPr>
+          </w:p>
+        </w:tc>
+        <w:tc>
+          <w:tcPr>
+            <w:tcW w:w="887" w:type="dxa"/>
+            <w:vAlign w:val="center"/>
+          </w:tcPr>
+          <w:p>
+            <w:pPr>
+              <w:jc w:val="center"/>
+              <w:rPr>
+                <w:b/>
+                <w:sz w:val="20"/>
+              </w:rPr>
+            </w:pPr>
+          </w:p>
+        </w:tc>
+        <w:tc>
+          <w:tcPr>
+            <w:tcW w:w="884" w:type="dxa"/>
+            <w:vAlign w:val="center"/>
+          </w:tcPr>
+          <w:p>
+            <w:pPr>
+              <w:jc w:val="center"/>
+              <w:rPr>
+                <w:b/>
+                <w:sz w:val="20"/>
+              </w:rPr>
+            </w:pPr>
           </w:p>
         </w:tc>
         <w:tc>
@@ -1743,20 +1609,26 @@
                 <w:sz w:val="20"/>
               </w:rPr>
             </w:pPr>
-            <w:proofErr w:type="spellStart"/>
-            <w:r>
+          </w:p>
+        </w:tc>
+        <w:tc>
+          <w:tcPr>
+            <w:tcW w:w="890" w:type="dxa"/>
+            <w:vAlign w:val="center"/>
+          </w:tcPr>
+          <w:p>
+            <w:pPr>
+              <w:jc w:val="center"/>
               <w:rPr>
                 <w:b/>
                 <w:sz w:val="20"/>
               </w:rPr>
-              <w:t>Sabbir</w:t>
-            </w:r>
-            <w:proofErr w:type="spellEnd"/>
-          </w:p>
-        </w:tc>
-        <w:tc>
-          <w:tcPr>
-            <w:tcW w:w="888" w:type="dxa"/>
+            </w:pPr>
+          </w:p>
+        </w:tc>
+        <w:tc>
+          <w:tcPr>
+            <w:tcW w:w="994" w:type="dxa"/>
             <w:vAlign w:val="center"/>
           </w:tcPr>
           <w:p>
@@ -1767,256 +1639,21 @@
                 <w:sz w:val="20"/>
               </w:rPr>
             </w:pPr>
-            <w:r>
+          </w:p>
+        </w:tc>
+        <w:tc>
+          <w:tcPr>
+            <w:tcW w:w="900" w:type="dxa"/>
+            <w:vAlign w:val="center"/>
+          </w:tcPr>
+          <w:p>
+            <w:pPr>
+              <w:jc w:val="center"/>
               <w:rPr>
                 <w:b/>
                 <w:sz w:val="20"/>
               </w:rPr>
-              <w:t>Rakib-2</w:t>
-            </w:r>
-          </w:p>
-        </w:tc>
-        <w:tc>
-          <w:tcPr>
-            <w:tcW w:w="888" w:type="dxa"/>
-            <w:vAlign w:val="center"/>
-          </w:tcPr>
-          <w:p>
-            <w:pPr>
-              <w:jc w:val="center"/>
-              <w:rPr>
-                <w:b/>
-                <w:sz w:val="20"/>
-              </w:rPr>
-            </w:pPr>
-            <w:r>
-              <w:rPr>
-                <w:b/>
-                <w:sz w:val="20"/>
-              </w:rPr>
-              <w:t>Rakib-3</w:t>
-            </w:r>
-          </w:p>
-        </w:tc>
-        <w:tc>
-          <w:tcPr>
-            <w:tcW w:w="890" w:type="dxa"/>
-            <w:vAlign w:val="center"/>
-          </w:tcPr>
-          <w:p>
-            <w:pPr>
-              <w:jc w:val="center"/>
-              <w:rPr>
-                <w:b/>
-                <w:sz w:val="20"/>
-              </w:rPr>
-            </w:pPr>
-            <w:r>
-              <w:rPr>
-                <w:b/>
-                <w:sz w:val="20"/>
-              </w:rPr>
-              <w:t>Rakib-1</w:t>
-            </w:r>
-          </w:p>
-        </w:tc>
-        <w:tc>
-          <w:tcPr>
-            <w:tcW w:w="933" w:type="dxa"/>
-            <w:vAlign w:val="center"/>
-          </w:tcPr>
-          <w:p>
-            <w:pPr>
-              <w:jc w:val="center"/>
-              <w:rPr>
-                <w:b/>
-                <w:sz w:val="20"/>
-              </w:rPr>
-            </w:pPr>
-            <w:proofErr w:type="spellStart"/>
-            <w:r>
-              <w:rPr>
-                <w:b/>
-                <w:sz w:val="20"/>
-              </w:rPr>
-              <w:t>Ashraful</w:t>
-            </w:r>
-            <w:proofErr w:type="spellEnd"/>
-          </w:p>
-        </w:tc>
-        <w:tc>
-          <w:tcPr>
-            <w:tcW w:w="888" w:type="dxa"/>
-            <w:vAlign w:val="center"/>
-          </w:tcPr>
-          <w:p>
-            <w:pPr>
-              <w:jc w:val="center"/>
-              <w:rPr>
-                <w:b/>
-                <w:sz w:val="20"/>
-              </w:rPr>
-            </w:pPr>
-            <w:proofErr w:type="spellStart"/>
-            <w:r>
-              <w:rPr>
-                <w:b/>
-                <w:sz w:val="20"/>
-              </w:rPr>
-              <w:t>Rejaul</w:t>
-            </w:r>
-            <w:proofErr w:type="spellEnd"/>
-          </w:p>
-        </w:tc>
-        <w:tc>
-          <w:tcPr>
-            <w:tcW w:w="887" w:type="dxa"/>
-            <w:vAlign w:val="center"/>
-          </w:tcPr>
-          <w:p>
-            <w:pPr>
-              <w:jc w:val="center"/>
-              <w:rPr>
-                <w:b/>
-                <w:sz w:val="20"/>
-              </w:rPr>
-            </w:pPr>
-            <w:proofErr w:type="spellStart"/>
-            <w:r>
-              <w:rPr>
-                <w:b/>
-                <w:sz w:val="20"/>
-              </w:rPr>
-              <w:t>Mizan</w:t>
-            </w:r>
-            <w:proofErr w:type="spellEnd"/>
-          </w:p>
-        </w:tc>
-        <w:tc>
-          <w:tcPr>
-            <w:tcW w:w="884" w:type="dxa"/>
-            <w:vAlign w:val="center"/>
-          </w:tcPr>
-          <w:p>
-            <w:pPr>
-              <w:jc w:val="center"/>
-              <w:rPr>
-                <w:b/>
-                <w:sz w:val="20"/>
-              </w:rPr>
-            </w:pPr>
-            <w:proofErr w:type="spellStart"/>
-            <w:r>
-              <w:rPr>
-                <w:b/>
-                <w:sz w:val="20"/>
-              </w:rPr>
-              <w:t>Badol</w:t>
-            </w:r>
-            <w:proofErr w:type="spellEnd"/>
-          </w:p>
-        </w:tc>
-        <w:tc>
-          <w:tcPr>
-            <w:tcW w:w="889" w:type="dxa"/>
-            <w:vAlign w:val="center"/>
-          </w:tcPr>
-          <w:p>
-            <w:pPr>
-              <w:jc w:val="center"/>
-              <w:rPr>
-                <w:b/>
-                <w:sz w:val="20"/>
-              </w:rPr>
-            </w:pPr>
-            <w:proofErr w:type="spellStart"/>
-            <w:r>
-              <w:rPr>
-                <w:b/>
-                <w:sz w:val="20"/>
-              </w:rPr>
-              <w:t>Jas</w:t>
-            </w:r>
-            <w:r>
-              <w:rPr>
-                <w:b/>
-                <w:sz w:val="20"/>
-              </w:rPr>
-              <w:t>im</w:t>
-            </w:r>
-            <w:proofErr w:type="spellEnd"/>
-          </w:p>
-        </w:tc>
-        <w:tc>
-          <w:tcPr>
-            <w:tcW w:w="890" w:type="dxa"/>
-            <w:vAlign w:val="center"/>
-          </w:tcPr>
-          <w:p>
-            <w:pPr>
-              <w:jc w:val="center"/>
-              <w:rPr>
-                <w:b/>
-                <w:sz w:val="20"/>
-              </w:rPr>
-            </w:pPr>
-            <w:proofErr w:type="spellStart"/>
-            <w:r>
-              <w:rPr>
-                <w:b/>
-                <w:sz w:val="20"/>
-              </w:rPr>
-              <w:t>Muhib</w:t>
-            </w:r>
-            <w:proofErr w:type="spellEnd"/>
-          </w:p>
-        </w:tc>
-        <w:tc>
-          <w:tcPr>
-            <w:tcW w:w="994" w:type="dxa"/>
-            <w:vAlign w:val="center"/>
-          </w:tcPr>
-          <w:p>
-            <w:pPr>
-              <w:jc w:val="center"/>
-              <w:rPr>
-                <w:b/>
-                <w:sz w:val="20"/>
-              </w:rPr>
-            </w:pPr>
-            <w:proofErr w:type="spellStart"/>
-            <w:r>
-              <w:rPr>
-                <w:b/>
-                <w:sz w:val="20"/>
-              </w:rPr>
-              <w:t>Romman</w:t>
-            </w:r>
-            <w:proofErr w:type="spellEnd"/>
-          </w:p>
-        </w:tc>
-        <w:tc>
-          <w:tcPr>
-            <w:tcW w:w="900" w:type="dxa"/>
-            <w:vAlign w:val="center"/>
-          </w:tcPr>
-          <w:p>
-            <w:pPr>
-              <w:jc w:val="center"/>
-              <w:rPr>
-                <w:b/>
-                <w:sz w:val="20"/>
-              </w:rPr>
-            </w:pPr>
-            <w:proofErr w:type="spellStart"/>
-            <w:r>
-              <w:rPr>
-                <w:b/>
-                <w:sz w:val="20"/>
-              </w:rPr>
-              <w:t>Anamul</w:t>
-            </w:r>
-            <w:proofErr w:type="spellEnd"/>
+            </w:pPr>
           </w:p>
         </w:tc>
         <w:tc>
@@ -2050,7 +1687,7 @@
               <w:jc w:val="center"/>
             </w:pPr>
             <w:r>
-              <w:t>01/05/21</w:t>
+              <w:t>01</w:t>
             </w:r>
           </w:p>
         </w:tc>
@@ -2063,9 +1700,6 @@
             <w:pPr>
               <w:jc w:val="center"/>
             </w:pPr>
-            <w:r>
-              <w:t>2.5</w:t>
-            </w:r>
           </w:p>
         </w:tc>
         <w:tc>
@@ -2077,9 +1711,6 @@
             <w:pPr>
               <w:jc w:val="center"/>
             </w:pPr>
-            <w:r>
-              <w:t>-</w:t>
-            </w:r>
           </w:p>
         </w:tc>
         <w:tc>
@@ -2091,9 +1722,6 @@
             <w:pPr>
               <w:jc w:val="center"/>
             </w:pPr>
-            <w:r>
-              <w:t>2</w:t>
-            </w:r>
           </w:p>
         </w:tc>
         <w:tc>
@@ -2105,9 +1733,6 @@
             <w:pPr>
               <w:jc w:val="center"/>
             </w:pPr>
-            <w:r>
-              <w:t>2.5</w:t>
-            </w:r>
           </w:p>
         </w:tc>
         <w:tc>
@@ -2119,9 +1744,6 @@
             <w:pPr>
               <w:jc w:val="center"/>
             </w:pPr>
-            <w:r>
-              <w:t>-</w:t>
-            </w:r>
           </w:p>
         </w:tc>
         <w:tc>
@@ -2133,9 +1755,6 @@
             <w:pPr>
               <w:jc w:val="center"/>
             </w:pPr>
-            <w:r>
-              <w:t>2.5</w:t>
-            </w:r>
           </w:p>
         </w:tc>
         <w:tc>
@@ -2147,9 +1766,6 @@
             <w:pPr>
               <w:jc w:val="center"/>
             </w:pPr>
-            <w:r>
-              <w:t>2.5</w:t>
-            </w:r>
           </w:p>
         </w:tc>
         <w:tc>
@@ -2161,9 +1777,6 @@
             <w:pPr>
               <w:jc w:val="center"/>
             </w:pPr>
-            <w:r>
-              <w:t>2.5</w:t>
-            </w:r>
           </w:p>
         </w:tc>
         <w:tc>
@@ -2175,9 +1788,6 @@
             <w:pPr>
               <w:jc w:val="center"/>
             </w:pPr>
-            <w:r>
-              <w:t>2.5</w:t>
-            </w:r>
           </w:p>
         </w:tc>
         <w:tc>
@@ -2189,9 +1799,6 @@
             <w:pPr>
               <w:jc w:val="center"/>
             </w:pPr>
-            <w:r>
-              <w:t>2.5</w:t>
-            </w:r>
           </w:p>
         </w:tc>
         <w:tc>
@@ -2203,9 +1810,6 @@
             <w:pPr>
               <w:jc w:val="center"/>
             </w:pPr>
-            <w:r>
-              <w:t>2.5</w:t>
-            </w:r>
           </w:p>
         </w:tc>
         <w:tc>
@@ -2217,9 +1821,6 @@
             <w:pPr>
               <w:jc w:val="center"/>
             </w:pPr>
-            <w:r>
-              <w:t>-</w:t>
-            </w:r>
           </w:p>
         </w:tc>
         <w:tc>
@@ -2231,9 +1832,6 @@
             <w:pPr>
               <w:jc w:val="center"/>
             </w:pPr>
-            <w:r>
-              <w:t>-</w:t>
-            </w:r>
           </w:p>
         </w:tc>
         <w:tc>
@@ -2263,7 +1861,7 @@
               <w:jc w:val="center"/>
             </w:pPr>
             <w:r>
-              <w:t>02/05/21</w:t>
+              <w:t>02</w:t>
             </w:r>
           </w:p>
         </w:tc>
@@ -2276,9 +1874,6 @@
             <w:pPr>
               <w:jc w:val="center"/>
             </w:pPr>
-            <w:r>
-              <w:t>2.5</w:t>
-            </w:r>
           </w:p>
         </w:tc>
         <w:tc>
@@ -2290,9 +1885,6 @@
             <w:pPr>
               <w:jc w:val="center"/>
             </w:pPr>
-            <w:r>
-              <w:t>2.5</w:t>
-            </w:r>
           </w:p>
         </w:tc>
         <w:tc>
@@ -2304,9 +1896,6 @@
             <w:pPr>
               <w:jc w:val="center"/>
             </w:pPr>
-            <w:r>
-              <w:t>2</w:t>
-            </w:r>
           </w:p>
         </w:tc>
         <w:tc>
@@ -2318,9 +1907,6 @@
             <w:pPr>
               <w:jc w:val="center"/>
             </w:pPr>
-            <w:r>
-              <w:t>2.5</w:t>
-            </w:r>
           </w:p>
         </w:tc>
         <w:tc>
@@ -2332,9 +1918,6 @@
             <w:pPr>
               <w:jc w:val="center"/>
             </w:pPr>
-            <w:r>
-              <w:t>-</w:t>
-            </w:r>
           </w:p>
         </w:tc>
         <w:tc>
@@ -2346,9 +1929,6 @@
             <w:pPr>
               <w:jc w:val="center"/>
             </w:pPr>
-            <w:r>
-              <w:t>2.5</w:t>
-            </w:r>
           </w:p>
         </w:tc>
         <w:tc>
@@ -2360,9 +1940,6 @@
             <w:pPr>
               <w:jc w:val="center"/>
             </w:pPr>
-            <w:r>
-              <w:t>2.5</w:t>
-            </w:r>
           </w:p>
         </w:tc>
         <w:tc>
@@ -2374,9 +1951,6 @@
             <w:pPr>
               <w:jc w:val="center"/>
             </w:pPr>
-            <w:r>
-              <w:t>2.5</w:t>
-            </w:r>
           </w:p>
         </w:tc>
         <w:tc>
@@ -2388,9 +1962,6 @@
             <w:pPr>
               <w:jc w:val="center"/>
             </w:pPr>
-            <w:r>
-              <w:t>2.5</w:t>
-            </w:r>
           </w:p>
         </w:tc>
         <w:tc>
@@ -2402,9 +1973,6 @@
             <w:pPr>
               <w:jc w:val="center"/>
             </w:pPr>
-            <w:r>
-              <w:t>2.5</w:t>
-            </w:r>
           </w:p>
         </w:tc>
         <w:tc>
@@ -2416,9 +1984,6 @@
             <w:pPr>
               <w:jc w:val="center"/>
             </w:pPr>
-            <w:r>
-              <w:t>2.5</w:t>
-            </w:r>
           </w:p>
         </w:tc>
         <w:tc>
@@ -2430,9 +1995,6 @@
             <w:pPr>
               <w:jc w:val="center"/>
             </w:pPr>
-            <w:r>
-              <w:t>2.5</w:t>
-            </w:r>
           </w:p>
         </w:tc>
         <w:tc>
@@ -2444,9 +2006,6 @@
             <w:pPr>
               <w:jc w:val="center"/>
             </w:pPr>
-            <w:r>
-              <w:t>-</w:t>
-            </w:r>
           </w:p>
         </w:tc>
         <w:tc>
@@ -2476,7 +2035,7 @@
               <w:jc w:val="center"/>
             </w:pPr>
             <w:r>
-              <w:t>03/05/21</w:t>
+              <w:t>03</w:t>
             </w:r>
           </w:p>
         </w:tc>
@@ -2489,12 +2048,6 @@
             <w:pPr>
               <w:jc w:val="center"/>
             </w:pPr>
-            <w:r>
-              <w:t>1</w:t>
-            </w:r>
-            <w:r>
-              <w:t>.5</w:t>
-            </w:r>
           </w:p>
         </w:tc>
         <w:tc>
@@ -2506,12 +2059,6 @@
             <w:pPr>
               <w:jc w:val="center"/>
             </w:pPr>
-            <w:r>
-              <w:t>1</w:t>
-            </w:r>
-            <w:r>
-              <w:t>.5</w:t>
-            </w:r>
           </w:p>
         </w:tc>
         <w:tc>
@@ -2523,9 +2070,6 @@
             <w:pPr>
               <w:jc w:val="center"/>
             </w:pPr>
-            <w:r>
-              <w:t>1</w:t>
-            </w:r>
           </w:p>
         </w:tc>
         <w:tc>
@@ -2537,9 +2081,6 @@
             <w:pPr>
               <w:jc w:val="center"/>
             </w:pPr>
-            <w:r>
-              <w:t>-</w:t>
-            </w:r>
           </w:p>
         </w:tc>
         <w:tc>
@@ -2551,9 +2092,6 @@
             <w:pPr>
               <w:jc w:val="center"/>
             </w:pPr>
-            <w:r>
-              <w:t>-</w:t>
-            </w:r>
           </w:p>
         </w:tc>
         <w:tc>
@@ -2565,12 +2103,6 @@
             <w:pPr>
               <w:jc w:val="center"/>
             </w:pPr>
-            <w:r>
-              <w:t>1</w:t>
-            </w:r>
-            <w:r>
-              <w:t>.5</w:t>
-            </w:r>
           </w:p>
         </w:tc>
         <w:tc>
@@ -2582,9 +2114,6 @@
             <w:pPr>
               <w:jc w:val="center"/>
             </w:pPr>
-            <w:r>
-              <w:t>-</w:t>
-            </w:r>
           </w:p>
         </w:tc>
         <w:tc>
@@ -2596,9 +2125,6 @@
             <w:pPr>
               <w:jc w:val="center"/>
             </w:pPr>
-            <w:r>
-              <w:t>-</w:t>
-            </w:r>
           </w:p>
         </w:tc>
         <w:tc>
@@ -2610,12 +2136,6 @@
             <w:pPr>
               <w:jc w:val="center"/>
             </w:pPr>
-            <w:r>
-              <w:t>1</w:t>
-            </w:r>
-            <w:r>
-              <w:t>.5</w:t>
-            </w:r>
           </w:p>
         </w:tc>
         <w:tc>
@@ -2627,12 +2147,6 @@
             <w:pPr>
               <w:jc w:val="center"/>
             </w:pPr>
-            <w:r>
-              <w:t>1</w:t>
-            </w:r>
-            <w:r>
-              <w:t>.5</w:t>
-            </w:r>
           </w:p>
         </w:tc>
         <w:tc>
@@ -2644,12 +2158,6 @@
             <w:pPr>
               <w:jc w:val="center"/>
             </w:pPr>
-            <w:r>
-              <w:t>1</w:t>
-            </w:r>
-            <w:r>
-              <w:t>.5</w:t>
-            </w:r>
           </w:p>
         </w:tc>
         <w:tc>
@@ -2661,12 +2169,6 @@
             <w:pPr>
               <w:jc w:val="center"/>
             </w:pPr>
-            <w:r>
-              <w:t>1</w:t>
-            </w:r>
-            <w:r>
-              <w:t>.5</w:t>
-            </w:r>
           </w:p>
         </w:tc>
         <w:tc>
@@ -2678,9 +2180,6 @@
             <w:pPr>
               <w:jc w:val="center"/>
             </w:pPr>
-            <w:r>
-              <w:t>1.5</w:t>
-            </w:r>
           </w:p>
         </w:tc>
         <w:tc>
@@ -2710,7 +2209,7 @@
               <w:jc w:val="center"/>
             </w:pPr>
             <w:r>
-              <w:t>04/05/21</w:t>
+              <w:t>04</w:t>
             </w:r>
           </w:p>
         </w:tc>
@@ -2723,9 +2222,6 @@
             <w:pPr>
               <w:jc w:val="center"/>
             </w:pPr>
-            <w:r>
-              <w:t>2.5</w:t>
-            </w:r>
           </w:p>
         </w:tc>
         <w:tc>
@@ -2737,9 +2233,6 @@
             <w:pPr>
               <w:jc w:val="center"/>
             </w:pPr>
-            <w:r>
-              <w:t>-</w:t>
-            </w:r>
           </w:p>
         </w:tc>
         <w:tc>
@@ -2751,9 +2244,6 @@
             <w:pPr>
               <w:jc w:val="center"/>
             </w:pPr>
-            <w:r>
-              <w:t>2</w:t>
-            </w:r>
           </w:p>
         </w:tc>
         <w:tc>
@@ -2765,9 +2255,6 @@
             <w:pPr>
               <w:jc w:val="center"/>
             </w:pPr>
-            <w:r>
-              <w:t>-</w:t>
-            </w:r>
           </w:p>
         </w:tc>
         <w:tc>
@@ -2779,9 +2266,6 @@
             <w:pPr>
               <w:jc w:val="center"/>
             </w:pPr>
-            <w:r>
-              <w:t>-</w:t>
-            </w:r>
           </w:p>
         </w:tc>
         <w:tc>
@@ -2793,9 +2277,6 @@
             <w:pPr>
               <w:jc w:val="center"/>
             </w:pPr>
-            <w:r>
-              <w:t>2.5</w:t>
-            </w:r>
           </w:p>
         </w:tc>
         <w:tc>
@@ -2807,9 +2288,6 @@
             <w:pPr>
               <w:jc w:val="center"/>
             </w:pPr>
-            <w:r>
-              <w:t>-</w:t>
-            </w:r>
           </w:p>
         </w:tc>
         <w:tc>
@@ -2821,9 +2299,6 @@
             <w:pPr>
               <w:jc w:val="center"/>
             </w:pPr>
-            <w:r>
-              <w:t>-</w:t>
-            </w:r>
           </w:p>
         </w:tc>
         <w:tc>
@@ -2835,9 +2310,6 @@
             <w:pPr>
               <w:jc w:val="center"/>
             </w:pPr>
-            <w:r>
-              <w:t>2.5</w:t>
-            </w:r>
           </w:p>
         </w:tc>
         <w:tc>
@@ -2849,9 +2321,6 @@
             <w:pPr>
               <w:jc w:val="center"/>
             </w:pPr>
-            <w:r>
-              <w:t>2.5</w:t>
-            </w:r>
           </w:p>
         </w:tc>
         <w:tc>
@@ -2863,9 +2332,6 @@
             <w:pPr>
               <w:jc w:val="center"/>
             </w:pPr>
-            <w:r>
-              <w:t>2.5</w:t>
-            </w:r>
           </w:p>
         </w:tc>
         <w:tc>
@@ -2877,9 +2343,6 @@
             <w:pPr>
               <w:jc w:val="center"/>
             </w:pPr>
-            <w:r>
-              <w:t>2.5</w:t>
-            </w:r>
           </w:p>
         </w:tc>
         <w:tc>
@@ -2887,14 +2350,7 @@
             <w:tcW w:w="900" w:type="dxa"/>
             <w:vAlign w:val="center"/>
           </w:tcPr>
-          <w:p>
-            <w:pPr>
-              <w:jc w:val="center"/>
-            </w:pPr>
-            <w:r>
-              <w:t>2</w:t>
-            </w:r>
-          </w:p>
+          <w:p/>
         </w:tc>
         <w:tc>
           <w:tcPr>
@@ -2923,7 +2379,7 @@
               <w:jc w:val="center"/>
             </w:pPr>
             <w:r>
-              <w:t>05/05/21</w:t>
+              <w:t>05</w:t>
             </w:r>
           </w:p>
         </w:tc>
@@ -2947,9 +2403,6 @@
             <w:pPr>
               <w:jc w:val="center"/>
             </w:pPr>
-            <w:r>
-              <w:t>2.5</w:t>
-            </w:r>
           </w:p>
         </w:tc>
         <w:tc>
@@ -3100,7 +2553,7 @@
               <w:jc w:val="center"/>
             </w:pPr>
             <w:r>
-              <w:t>06/05/21</w:t>
+              <w:t>06</w:t>
             </w:r>
           </w:p>
         </w:tc>
@@ -3274,7 +2727,7 @@
               <w:jc w:val="center"/>
             </w:pPr>
             <w:r>
-              <w:t>07/05/21</w:t>
+              <w:t>07</w:t>
             </w:r>
           </w:p>
         </w:tc>
@@ -3448,7 +2901,7 @@
               <w:jc w:val="center"/>
             </w:pPr>
             <w:r>
-              <w:t>08/05/21</w:t>
+              <w:t>08</w:t>
             </w:r>
           </w:p>
         </w:tc>
@@ -3622,7 +3075,7 @@
               <w:jc w:val="center"/>
             </w:pPr>
             <w:r>
-              <w:t>09/05/21</w:t>
+              <w:t>09</w:t>
             </w:r>
           </w:p>
         </w:tc>
@@ -3796,7 +3249,7 @@
               <w:jc w:val="center"/>
             </w:pPr>
             <w:r>
-              <w:t>10/05/21</w:t>
+              <w:t>10</w:t>
             </w:r>
           </w:p>
         </w:tc>
@@ -3970,7 +3423,7 @@
               <w:jc w:val="center"/>
             </w:pPr>
             <w:r>
-              <w:t>11/05/21</w:t>
+              <w:t>11</w:t>
             </w:r>
           </w:p>
         </w:tc>
@@ -4144,7 +3597,7 @@
               <w:jc w:val="center"/>
             </w:pPr>
             <w:r>
-              <w:t>12/05/21</w:t>
+              <w:t>12</w:t>
             </w:r>
           </w:p>
         </w:tc>
@@ -4318,7 +3771,7 @@
               <w:jc w:val="center"/>
             </w:pPr>
             <w:r>
-              <w:t>13/05/21</w:t>
+              <w:t>13</w:t>
             </w:r>
           </w:p>
         </w:tc>
@@ -4492,7 +3945,7 @@
               <w:jc w:val="center"/>
             </w:pPr>
             <w:r>
-              <w:t>14/05/21</w:t>
+              <w:t>14</w:t>
             </w:r>
           </w:p>
         </w:tc>
@@ -4666,7 +4119,7 @@
               <w:jc w:val="center"/>
             </w:pPr>
             <w:r>
-              <w:t>15/05/21</w:t>
+              <w:t>15</w:t>
             </w:r>
           </w:p>
         </w:tc>
@@ -4840,7 +4293,7 @@
               <w:jc w:val="center"/>
             </w:pPr>
             <w:r>
-              <w:t>16/05/21</w:t>
+              <w:t>16</w:t>
             </w:r>
           </w:p>
         </w:tc>
@@ -5014,7 +4467,7 @@
               <w:jc w:val="center"/>
             </w:pPr>
             <w:r>
-              <w:t>17/05/21</w:t>
+              <w:t>17</w:t>
             </w:r>
           </w:p>
         </w:tc>
@@ -5188,7 +4641,7 @@
               <w:jc w:val="center"/>
             </w:pPr>
             <w:r>
-              <w:t>18/05/21</w:t>
+              <w:t>18</w:t>
             </w:r>
           </w:p>
         </w:tc>
@@ -5362,7 +4815,7 @@
               <w:jc w:val="center"/>
             </w:pPr>
             <w:r>
-              <w:t>19/05/21</w:t>
+              <w:t>19</w:t>
             </w:r>
           </w:p>
         </w:tc>
@@ -5536,7 +4989,7 @@
               <w:jc w:val="center"/>
             </w:pPr>
             <w:r>
-              <w:t>20/05/21</w:t>
+              <w:t>20</w:t>
             </w:r>
           </w:p>
         </w:tc>
@@ -5710,7 +5163,7 @@
               <w:jc w:val="center"/>
             </w:pPr>
             <w:r>
-              <w:t>21/05/21</w:t>
+              <w:t>21</w:t>
             </w:r>
           </w:p>
         </w:tc>
@@ -5884,7 +5337,7 @@
               <w:jc w:val="center"/>
             </w:pPr>
             <w:r>
-              <w:t>22/05/21</w:t>
+              <w:t>22</w:t>
             </w:r>
           </w:p>
         </w:tc>
@@ -6058,7 +5511,7 @@
               <w:jc w:val="center"/>
             </w:pPr>
             <w:r>
-              <w:t>23/05/21</w:t>
+              <w:t>23</w:t>
             </w:r>
           </w:p>
         </w:tc>
@@ -6232,7 +5685,7 @@
               <w:jc w:val="center"/>
             </w:pPr>
             <w:r>
-              <w:t>24/05/21</w:t>
+              <w:t>24</w:t>
             </w:r>
           </w:p>
         </w:tc>
@@ -6406,7 +5859,7 @@
               <w:jc w:val="center"/>
             </w:pPr>
             <w:r>
-              <w:t>25/05/21</w:t>
+              <w:t>25</w:t>
             </w:r>
           </w:p>
         </w:tc>
@@ -6580,7 +6033,7 @@
               <w:jc w:val="center"/>
             </w:pPr>
             <w:r>
-              <w:t>26/05/21</w:t>
+              <w:t>26</w:t>
             </w:r>
           </w:p>
         </w:tc>
@@ -6754,7 +6207,7 @@
               <w:jc w:val="center"/>
             </w:pPr>
             <w:r>
-              <w:t>27/05/21</w:t>
+              <w:t>271</w:t>
             </w:r>
           </w:p>
         </w:tc>
@@ -6928,7 +6381,7 @@
               <w:jc w:val="center"/>
             </w:pPr>
             <w:r>
-              <w:t>28/05/21</w:t>
+              <w:t>28</w:t>
             </w:r>
           </w:p>
         </w:tc>
@@ -7102,7 +6555,7 @@
               <w:jc w:val="center"/>
             </w:pPr>
             <w:r>
-              <w:t>29/05/21</w:t>
+              <w:t>29</w:t>
             </w:r>
           </w:p>
         </w:tc>
@@ -7276,7 +6729,7 @@
               <w:jc w:val="center"/>
             </w:pPr>
             <w:r>
-              <w:t>30/05/21</w:t>
+              <w:t>30</w:t>
             </w:r>
           </w:p>
         </w:tc>
@@ -7469,9 +6922,6 @@
             <w:pPr>
               <w:jc w:val="center"/>
             </w:pPr>
-            <w:r>
-              <w:t>8</w:t>
-            </w:r>
           </w:p>
         </w:tc>
         <w:tc>
@@ -7483,12 +6933,6 @@
             <w:pPr>
               <w:jc w:val="center"/>
             </w:pPr>
-            <w:r>
-              <w:t>5</w:t>
-            </w:r>
-            <w:r>
-              <w:t>.5</w:t>
-            </w:r>
           </w:p>
         </w:tc>
         <w:tc>
@@ -7500,9 +6944,6 @@
             <w:pPr>
               <w:jc w:val="center"/>
             </w:pPr>
-            <w:r>
-              <w:t>7</w:t>
-            </w:r>
           </w:p>
         </w:tc>
         <w:tc>
@@ -7514,9 +6955,6 @@
             <w:pPr>
               <w:jc w:val="center"/>
             </w:pPr>
-            <w:r>
-              <w:t>5</w:t>
-            </w:r>
           </w:p>
         </w:tc>
         <w:tc>
@@ -7528,9 +6966,6 @@
             <w:pPr>
               <w:jc w:val="center"/>
             </w:pPr>
-            <w:r>
-              <w:t>0</w:t>
-            </w:r>
           </w:p>
         </w:tc>
         <w:tc>
@@ -7542,9 +6977,6 @@
             <w:pPr>
               <w:jc w:val="center"/>
             </w:pPr>
-            <w:r>
-              <w:t>9</w:t>
-            </w:r>
           </w:p>
         </w:tc>
         <w:tc>
@@ -7556,9 +6988,6 @@
             <w:pPr>
               <w:jc w:val="center"/>
             </w:pPr>
-            <w:r>
-              <w:t>5</w:t>
-            </w:r>
           </w:p>
         </w:tc>
         <w:tc>
@@ -7570,9 +6999,6 @@
             <w:pPr>
               <w:jc w:val="center"/>
             </w:pPr>
-            <w:r>
-              <w:t>5</w:t>
-            </w:r>
           </w:p>
         </w:tc>
         <w:tc>
@@ -7584,9 +7010,6 @@
             <w:pPr>
               <w:jc w:val="center"/>
             </w:pPr>
-            <w:r>
-              <w:t>9</w:t>
-            </w:r>
           </w:p>
         </w:tc>
         <w:tc>
@@ -7598,9 +7021,6 @@
             <w:pPr>
               <w:jc w:val="center"/>
             </w:pPr>
-            <w:r>
-              <w:t>9</w:t>
-            </w:r>
           </w:p>
         </w:tc>
         <w:tc>
@@ -7612,9 +7032,6 @@
             <w:pPr>
               <w:jc w:val="center"/>
             </w:pPr>
-            <w:r>
-              <w:t>9</w:t>
-            </w:r>
           </w:p>
         </w:tc>
         <w:tc>
@@ -7626,12 +7043,6 @@
             <w:pPr>
               <w:jc w:val="center"/>
             </w:pPr>
-            <w:r>
-              <w:t>5</w:t>
-            </w:r>
-            <w:r>
-              <w:t>.5</w:t>
-            </w:r>
           </w:p>
         </w:tc>
         <w:tc>
@@ -7643,9 +7054,6 @@
             <w:pPr>
               <w:jc w:val="center"/>
             </w:pPr>
-            <w:r>
-              <w:t>3.5</w:t>
-            </w:r>
           </w:p>
         </w:tc>
         <w:tc>
@@ -7812,7 +7220,7 @@
               <w:jc w:val="center"/>
             </w:pPr>
             <w:r>
-              <w:t>01/05/21</w:t>
+              <w:t>01</w:t>
             </w:r>
           </w:p>
         </w:tc>
@@ -7827,12 +7235,6 @@
                 <w:sz w:val="28"/>
               </w:rPr>
             </w:pPr>
-            <w:r>
-              <w:rPr>
-                <w:sz w:val="28"/>
-              </w:rPr>
-              <w:t>Rakib-3</w:t>
-            </w:r>
           </w:p>
         </w:tc>
         <w:tc>
@@ -7846,12 +7248,6 @@
                 <w:sz w:val="28"/>
               </w:rPr>
             </w:pPr>
-            <w:r>
-              <w:rPr>
-                <w:sz w:val="28"/>
-              </w:rPr>
-              <w:t>595</w:t>
-            </w:r>
           </w:p>
         </w:tc>
       </w:tr>
@@ -7869,7 +7265,7 @@
               <w:jc w:val="center"/>
             </w:pPr>
             <w:r>
-              <w:t>02/05/21</w:t>
+              <w:t>02</w:t>
             </w:r>
           </w:p>
         </w:tc>
@@ -7884,14 +7280,6 @@
                 <w:sz w:val="28"/>
               </w:rPr>
             </w:pPr>
-            <w:proofErr w:type="spellStart"/>
-            <w:r>
-              <w:rPr>
-                <w:sz w:val="28"/>
-              </w:rPr>
-              <w:t>Muhib</w:t>
-            </w:r>
-            <w:proofErr w:type="spellEnd"/>
           </w:p>
         </w:tc>
         <w:tc>
@@ -7905,12 +7293,6 @@
                 <w:sz w:val="28"/>
               </w:rPr>
             </w:pPr>
-            <w:r>
-              <w:rPr>
-                <w:sz w:val="28"/>
-              </w:rPr>
-              <w:t>753</w:t>
-            </w:r>
           </w:p>
         </w:tc>
       </w:tr>
@@ -7926,15 +7308,9 @@
           <w:p>
             <w:pPr>
               <w:jc w:val="center"/>
-              <w:rPr>
-                <w:b/>
-              </w:rPr>
-            </w:pPr>
-            <w:r>
-              <w:rPr>
-                <w:b/>
-              </w:rPr>
-              <w:t>02/05/21</w:t>
+            </w:pPr>
+            <w:r>
+              <w:t>03</w:t>
             </w:r>
           </w:p>
         </w:tc>
@@ -7946,17 +7322,9 @@
             <w:pPr>
               <w:jc w:val="center"/>
               <w:rPr>
-                <w:b/>
-                <w:sz w:val="28"/>
-              </w:rPr>
-            </w:pPr>
-            <w:r>
-              <w:rPr>
-                <w:b/>
-                <w:sz w:val="28"/>
-              </w:rPr>
-              <w:t>Manager (Rice-50kg)</w:t>
-            </w:r>
+                <w:sz w:val="28"/>
+              </w:rPr>
+            </w:pPr>
           </w:p>
         </w:tc>
         <w:tc>
@@ -7967,17 +7335,9 @@
             <w:pPr>
               <w:jc w:val="center"/>
               <w:rPr>
-                <w:b/>
-                <w:sz w:val="28"/>
-              </w:rPr>
-            </w:pPr>
-            <w:r>
-              <w:rPr>
-                <w:b/>
-                <w:sz w:val="28"/>
-              </w:rPr>
-              <w:t>1980</w:t>
-            </w:r>
+                <w:sz w:val="28"/>
+              </w:rPr>
+            </w:pPr>
           </w:p>
         </w:tc>
       </w:tr>
@@ -7995,7 +7355,7 @@
               <w:jc w:val="center"/>
             </w:pPr>
             <w:r>
-              <w:t>03/05/21</w:t>
+              <w:t>04</w:t>
             </w:r>
           </w:p>
         </w:tc>
@@ -8010,14 +7370,6 @@
                 <w:sz w:val="28"/>
               </w:rPr>
             </w:pPr>
-            <w:proofErr w:type="spellStart"/>
-            <w:r>
-              <w:rPr>
-                <w:sz w:val="28"/>
-              </w:rPr>
-              <w:t>Muhib</w:t>
-            </w:r>
-            <w:proofErr w:type="spellEnd"/>
           </w:p>
         </w:tc>
         <w:tc>
@@ -8031,12 +7383,6 @@
                 <w:sz w:val="28"/>
               </w:rPr>
             </w:pPr>
-            <w:r>
-              <w:rPr>
-                <w:sz w:val="28"/>
-              </w:rPr>
-              <w:t>444</w:t>
-            </w:r>
           </w:p>
         </w:tc>
       </w:tr>
@@ -8054,7 +7400,7 @@
               <w:jc w:val="center"/>
             </w:pPr>
             <w:r>
-              <w:t>04/05/21</w:t>
+              <w:t>05</w:t>
             </w:r>
           </w:p>
         </w:tc>
@@ -8064,8 +7410,8 @@
           </w:tcPr>
           <w:p>
             <w:pPr>
-              <w:rPr>
-                <w:b/>
+              <w:jc w:val="center"/>
+              <w:rPr>
                 <w:sz w:val="28"/>
               </w:rPr>
             </w:pPr>
@@ -8077,8 +7423,8 @@
           </w:tcPr>
           <w:p>
             <w:pPr>
-              <w:rPr>
-                <w:b/>
+              <w:jc w:val="center"/>
+              <w:rPr>
                 <w:sz w:val="28"/>
               </w:rPr>
             </w:pPr>
@@ -8099,7 +7445,7 @@
               <w:jc w:val="center"/>
             </w:pPr>
             <w:r>
-              <w:t>05/05/21</w:t>
+              <w:t>06</w:t>
             </w:r>
           </w:p>
         </w:tc>
@@ -8109,6 +7455,7 @@
           </w:tcPr>
           <w:p>
             <w:pPr>
+              <w:jc w:val="center"/>
               <w:rPr>
                 <w:b/>
                 <w:sz w:val="28"/>
@@ -8122,8 +7469,8 @@
           </w:tcPr>
           <w:p>
             <w:pPr>
-              <w:rPr>
-                <w:b/>
+              <w:jc w:val="center"/>
+              <w:rPr>
                 <w:sz w:val="28"/>
               </w:rPr>
             </w:pPr>
@@ -8144,7 +7491,7 @@
               <w:jc w:val="center"/>
             </w:pPr>
             <w:r>
-              <w:t>06/05/21</w:t>
+              <w:t>07</w:t>
             </w:r>
           </w:p>
         </w:tc>
@@ -8189,7 +7536,7 @@
               <w:jc w:val="center"/>
             </w:pPr>
             <w:r>
-              <w:t>07/05/21</w:t>
+              <w:t>08</w:t>
             </w:r>
           </w:p>
         </w:tc>
@@ -8234,7 +7581,7 @@
               <w:jc w:val="center"/>
             </w:pPr>
             <w:r>
-              <w:t>08/05/21</w:t>
+              <w:t>09</w:t>
             </w:r>
           </w:p>
         </w:tc>
@@ -8279,7 +7626,7 @@
               <w:jc w:val="center"/>
             </w:pPr>
             <w:r>
-              <w:t>09/05/21</w:t>
+              <w:t>10</w:t>
             </w:r>
           </w:p>
         </w:tc>
@@ -8324,7 +7671,7 @@
               <w:jc w:val="center"/>
             </w:pPr>
             <w:r>
-              <w:t>10/05/21</w:t>
+              <w:t>11</w:t>
             </w:r>
           </w:p>
         </w:tc>
@@ -8369,7 +7716,7 @@
               <w:jc w:val="center"/>
             </w:pPr>
             <w:r>
-              <w:t>11/05/21</w:t>
+              <w:t>12</w:t>
             </w:r>
           </w:p>
         </w:tc>
@@ -8414,7 +7761,7 @@
               <w:jc w:val="center"/>
             </w:pPr>
             <w:r>
-              <w:t>12/05/21</w:t>
+              <w:t>13</w:t>
             </w:r>
           </w:p>
         </w:tc>
@@ -8459,7 +7806,7 @@
               <w:jc w:val="center"/>
             </w:pPr>
             <w:r>
-              <w:t>13/05/21</w:t>
+              <w:t>14</w:t>
             </w:r>
           </w:p>
         </w:tc>
@@ -8504,7 +7851,7 @@
               <w:jc w:val="center"/>
             </w:pPr>
             <w:r>
-              <w:t>14/05/21</w:t>
+              <w:t>15</w:t>
             </w:r>
           </w:p>
         </w:tc>
@@ -8549,7 +7896,7 @@
               <w:jc w:val="center"/>
             </w:pPr>
             <w:r>
-              <w:t>15/05/21</w:t>
+              <w:t>16</w:t>
             </w:r>
           </w:p>
         </w:tc>
@@ -8594,7 +7941,7 @@
               <w:jc w:val="center"/>
             </w:pPr>
             <w:r>
-              <w:t>16/05/21</w:t>
+              <w:t>17</w:t>
             </w:r>
           </w:p>
         </w:tc>
@@ -8639,7 +7986,7 @@
               <w:jc w:val="center"/>
             </w:pPr>
             <w:r>
-              <w:t>17/05/21</w:t>
+              <w:t>18</w:t>
             </w:r>
           </w:p>
         </w:tc>
@@ -8684,7 +8031,7 @@
               <w:jc w:val="center"/>
             </w:pPr>
             <w:r>
-              <w:t>18/05/21</w:t>
+              <w:t>19</w:t>
             </w:r>
           </w:p>
         </w:tc>
@@ -8729,7 +8076,7 @@
               <w:jc w:val="center"/>
             </w:pPr>
             <w:r>
-              <w:t>19/05/21</w:t>
+              <w:t>20</w:t>
             </w:r>
           </w:p>
         </w:tc>
@@ -8774,7 +8121,7 @@
               <w:jc w:val="center"/>
             </w:pPr>
             <w:r>
-              <w:t>20/05/21</w:t>
+              <w:t>21</w:t>
             </w:r>
           </w:p>
         </w:tc>
@@ -8819,7 +8166,7 @@
               <w:jc w:val="center"/>
             </w:pPr>
             <w:r>
-              <w:t>21/05/21</w:t>
+              <w:t>22</w:t>
             </w:r>
           </w:p>
         </w:tc>
@@ -8864,7 +8211,7 @@
               <w:jc w:val="center"/>
             </w:pPr>
             <w:r>
-              <w:t>22/05/21</w:t>
+              <w:t>23</w:t>
             </w:r>
           </w:p>
         </w:tc>
@@ -8909,7 +8256,7 @@
               <w:jc w:val="center"/>
             </w:pPr>
             <w:r>
-              <w:t>23/05/21</w:t>
+              <w:t>24</w:t>
             </w:r>
           </w:p>
         </w:tc>
@@ -8954,7 +8301,7 @@
               <w:jc w:val="center"/>
             </w:pPr>
             <w:r>
-              <w:t>24/05/21</w:t>
+              <w:t>25</w:t>
             </w:r>
           </w:p>
         </w:tc>
@@ -8999,7 +8346,7 @@
               <w:jc w:val="center"/>
             </w:pPr>
             <w:r>
-              <w:t>25/05/21</w:t>
+              <w:t>26</w:t>
             </w:r>
           </w:p>
         </w:tc>
@@ -9044,7 +8391,7 @@
               <w:jc w:val="center"/>
             </w:pPr>
             <w:r>
-              <w:t>26/05/21</w:t>
+              <w:t>27</w:t>
             </w:r>
           </w:p>
         </w:tc>
@@ -9089,7 +8436,7 @@
               <w:jc w:val="center"/>
             </w:pPr>
             <w:r>
-              <w:t>27/05/21</w:t>
+              <w:t>28</w:t>
             </w:r>
           </w:p>
         </w:tc>
@@ -9134,7 +8481,7 @@
               <w:jc w:val="center"/>
             </w:pPr>
             <w:r>
-              <w:t>28/05/21</w:t>
+              <w:t>29</w:t>
             </w:r>
           </w:p>
         </w:tc>
@@ -9179,52 +8526,7 @@
               <w:jc w:val="center"/>
             </w:pPr>
             <w:r>
-              <w:t>29/05/21</w:t>
-            </w:r>
-          </w:p>
-        </w:tc>
-        <w:tc>
-          <w:tcPr>
-            <w:tcW w:w="2760" w:type="dxa"/>
-          </w:tcPr>
-          <w:p>
-            <w:pPr>
-              <w:rPr>
-                <w:b/>
-                <w:sz w:val="28"/>
-              </w:rPr>
-            </w:pPr>
-          </w:p>
-        </w:tc>
-        <w:tc>
-          <w:tcPr>
-            <w:tcW w:w="4600" w:type="dxa"/>
-          </w:tcPr>
-          <w:p>
-            <w:pPr>
-              <w:rPr>
-                <w:b/>
-                <w:sz w:val="28"/>
-              </w:rPr>
-            </w:pPr>
-          </w:p>
-        </w:tc>
-      </w:tr>
-      <w:tr>
-        <w:trPr>
-          <w:jc w:val="center"/>
-        </w:trPr>
-        <w:tc>
-          <w:tcPr>
-            <w:tcW w:w="1458" w:type="dxa"/>
-            <w:vAlign w:val="center"/>
-          </w:tcPr>
-          <w:p>
-            <w:pPr>
-              <w:jc w:val="center"/>
-            </w:pPr>
-            <w:r>
-              <w:t>30/05/21</w:t>
+              <w:t>30</w:t>
             </w:r>
           </w:p>
         </w:tc>
@@ -9389,7 +8691,7 @@
         </w:tc>
         <w:tc>
           <w:tcPr>
-            <w:tcW w:w="4158" w:type="dxa"/>
+            <w:tcW w:w="4162" w:type="dxa"/>
           </w:tcPr>
           <w:p>
             <w:pPr>
@@ -9419,6 +8721,7 @@
           </w:tcPr>
           <w:p>
             <w:pPr>
+              <w:jc w:val="center"/>
               <w:rPr>
                 <w:sz w:val="28"/>
               </w:rPr>
@@ -9439,7 +8742,7 @@
         </w:tc>
         <w:tc>
           <w:tcPr>
-            <w:tcW w:w="4158" w:type="dxa"/>
+            <w:tcW w:w="4162" w:type="dxa"/>
           </w:tcPr>
           <w:p>
             <w:pPr>
@@ -9460,6 +8763,7 @@
           </w:tcPr>
           <w:p>
             <w:pPr>
+              <w:jc w:val="center"/>
               <w:rPr>
                 <w:sz w:val="28"/>
               </w:rPr>
@@ -9480,7 +8784,7 @@
         </w:tc>
         <w:tc>
           <w:tcPr>
-            <w:tcW w:w="4158" w:type="dxa"/>
+            <w:tcW w:w="4162" w:type="dxa"/>
           </w:tcPr>
           <w:p>
             <w:pPr>
@@ -9501,6 +8805,7 @@
           </w:tcPr>
           <w:p>
             <w:pPr>
+              <w:jc w:val="center"/>
               <w:rPr>
                 <w:sz w:val="28"/>
               </w:rPr>
@@ -9521,7 +8826,7 @@
         </w:tc>
         <w:tc>
           <w:tcPr>
-            <w:tcW w:w="4158" w:type="dxa"/>
+            <w:tcW w:w="4162" w:type="dxa"/>
           </w:tcPr>
           <w:p>
             <w:pPr>
@@ -9562,7 +8867,7 @@
         </w:tc>
         <w:tc>
           <w:tcPr>
-            <w:tcW w:w="4158" w:type="dxa"/>
+            <w:tcW w:w="4162" w:type="dxa"/>
           </w:tcPr>
           <w:p>
             <w:pPr>
@@ -9603,7 +8908,7 @@
         </w:tc>
         <w:tc>
           <w:tcPr>
-            <w:tcW w:w="4158" w:type="dxa"/>
+            <w:tcW w:w="4162" w:type="dxa"/>
           </w:tcPr>
           <w:p>
             <w:pPr>
@@ -9644,7 +8949,7 @@
         </w:tc>
         <w:tc>
           <w:tcPr>
-            <w:tcW w:w="4158" w:type="dxa"/>
+            <w:tcW w:w="4162" w:type="dxa"/>
           </w:tcPr>
           <w:p>
             <w:pPr>
@@ -9685,7 +8990,7 @@
         </w:tc>
         <w:tc>
           <w:tcPr>
-            <w:tcW w:w="4158" w:type="dxa"/>
+            <w:tcW w:w="4162" w:type="dxa"/>
           </w:tcPr>
           <w:p>
             <w:pPr>
@@ -9726,7 +9031,7 @@
         </w:tc>
         <w:tc>
           <w:tcPr>
-            <w:tcW w:w="4158" w:type="dxa"/>
+            <w:tcW w:w="4162" w:type="dxa"/>
           </w:tcPr>
           <w:p>
             <w:pPr>
@@ -9767,7 +9072,7 @@
         </w:tc>
         <w:tc>
           <w:tcPr>
-            <w:tcW w:w="4158" w:type="dxa"/>
+            <w:tcW w:w="4162" w:type="dxa"/>
           </w:tcPr>
           <w:p>
             <w:pPr>
@@ -9808,7 +9113,7 @@
         </w:tc>
         <w:tc>
           <w:tcPr>
-            <w:tcW w:w="4158" w:type="dxa"/>
+            <w:tcW w:w="4162" w:type="dxa"/>
           </w:tcPr>
           <w:p>
             <w:pPr>
@@ -9849,7 +9154,7 @@
         </w:tc>
         <w:tc>
           <w:tcPr>
-            <w:tcW w:w="4158" w:type="dxa"/>
+            <w:tcW w:w="4162" w:type="dxa"/>
           </w:tcPr>
           <w:p>
             <w:pPr>
@@ -9890,7 +9195,7 @@
         </w:tc>
         <w:tc>
           <w:tcPr>
-            <w:tcW w:w="4158" w:type="dxa"/>
+            <w:tcW w:w="4162" w:type="dxa"/>
           </w:tcPr>
           <w:p>
             <w:pPr>
@@ -9907,7 +9212,7 @@
         </w:trPr>
         <w:tc>
           <w:tcPr>
-            <w:tcW w:w="8888" w:type="dxa"/>
+            <w:tcW w:w="8892" w:type="dxa"/>
             <w:gridSpan w:val="2"/>
           </w:tcPr>
           <w:p>
@@ -10221,7 +9526,14 @@
                 <w:b/>
                 <w:sz w:val="28"/>
               </w:rPr>
-              <w:t>Per full day cost</w:t>
+              <w:t>Per</w:t>
+            </w:r>
+            <w:r>
+              <w:rPr>
+                <w:b/>
+                <w:sz w:val="28"/>
+              </w:rPr>
+              <w:t xml:space="preserve"> day cost</w:t>
             </w:r>
             <w:r>
               <w:rPr>
@@ -10825,14 +10137,6 @@
                 <w:sz w:val="28"/>
               </w:rPr>
             </w:pPr>
-            <w:proofErr w:type="spellStart"/>
-            <w:r>
-              <w:rPr>
-                <w:sz w:val="28"/>
-              </w:rPr>
-              <w:t>Manirul</w:t>
-            </w:r>
-            <w:proofErr w:type="spellEnd"/>
           </w:p>
         </w:tc>
         <w:tc>
@@ -11005,14 +10309,6 @@
                 <w:sz w:val="28"/>
               </w:rPr>
             </w:pPr>
-            <w:proofErr w:type="spellStart"/>
-            <w:r>
-              <w:rPr>
-                <w:sz w:val="28"/>
-              </w:rPr>
-              <w:t>Sabbir</w:t>
-            </w:r>
-            <w:proofErr w:type="spellEnd"/>
           </w:p>
         </w:tc>
         <w:tc>
@@ -11185,12 +10481,6 @@
                 <w:sz w:val="28"/>
               </w:rPr>
             </w:pPr>
-            <w:r>
-              <w:rPr>
-                <w:sz w:val="28"/>
-              </w:rPr>
-              <w:t>Rakib-2</w:t>
-            </w:r>
           </w:p>
         </w:tc>
         <w:tc>
@@ -11363,12 +10653,6 @@
                 <w:sz w:val="28"/>
               </w:rPr>
             </w:pPr>
-            <w:r>
-              <w:rPr>
-                <w:sz w:val="28"/>
-              </w:rPr>
-              <w:t>Rakib-3</w:t>
-            </w:r>
           </w:p>
         </w:tc>
         <w:tc>
@@ -11541,12 +10825,6 @@
                 <w:sz w:val="28"/>
               </w:rPr>
             </w:pPr>
-            <w:r>
-              <w:rPr>
-                <w:sz w:val="28"/>
-              </w:rPr>
-              <w:t>Rakib-1</w:t>
-            </w:r>
           </w:p>
         </w:tc>
         <w:tc>
@@ -11719,14 +10997,6 @@
                 <w:sz w:val="28"/>
               </w:rPr>
             </w:pPr>
-            <w:proofErr w:type="spellStart"/>
-            <w:r>
-              <w:rPr>
-                <w:sz w:val="28"/>
-              </w:rPr>
-              <w:t>Ashraful</w:t>
-            </w:r>
-            <w:proofErr w:type="spellEnd"/>
           </w:p>
         </w:tc>
         <w:tc>
@@ -11899,14 +11169,6 @@
                 <w:sz w:val="28"/>
               </w:rPr>
             </w:pPr>
-            <w:proofErr w:type="spellStart"/>
-            <w:r>
-              <w:rPr>
-                <w:sz w:val="28"/>
-              </w:rPr>
-              <w:t>Rejaul</w:t>
-            </w:r>
-            <w:proofErr w:type="spellEnd"/>
           </w:p>
         </w:tc>
         <w:tc>
@@ -12079,14 +11341,6 @@
                 <w:sz w:val="28"/>
               </w:rPr>
             </w:pPr>
-            <w:proofErr w:type="spellStart"/>
-            <w:r>
-              <w:rPr>
-                <w:sz w:val="28"/>
-              </w:rPr>
-              <w:t>Mizan</w:t>
-            </w:r>
-            <w:proofErr w:type="spellEnd"/>
           </w:p>
         </w:tc>
         <w:tc>
@@ -12259,14 +11513,6 @@
                 <w:sz w:val="28"/>
               </w:rPr>
             </w:pPr>
-            <w:proofErr w:type="spellStart"/>
-            <w:r>
-              <w:rPr>
-                <w:sz w:val="28"/>
-              </w:rPr>
-              <w:t>Badol</w:t>
-            </w:r>
-            <w:proofErr w:type="spellEnd"/>
           </w:p>
         </w:tc>
         <w:tc>
@@ -12439,20 +11685,6 @@
                 <w:sz w:val="28"/>
               </w:rPr>
             </w:pPr>
-            <w:proofErr w:type="spellStart"/>
-            <w:r>
-              <w:rPr>
-                <w:sz w:val="28"/>
-              </w:rPr>
-              <w:t>Ja</w:t>
-            </w:r>
-            <w:r>
-              <w:rPr>
-                <w:sz w:val="28"/>
-              </w:rPr>
-              <w:t>sim</w:t>
-            </w:r>
-            <w:proofErr w:type="spellEnd"/>
           </w:p>
         </w:tc>
         <w:tc>
@@ -12625,14 +11857,6 @@
                 <w:sz w:val="28"/>
               </w:rPr>
             </w:pPr>
-            <w:proofErr w:type="spellStart"/>
-            <w:r>
-              <w:rPr>
-                <w:sz w:val="28"/>
-              </w:rPr>
-              <w:t>Muhib</w:t>
-            </w:r>
-            <w:proofErr w:type="spellEnd"/>
           </w:p>
         </w:tc>
         <w:tc>
@@ -12805,14 +12029,6 @@
                 <w:sz w:val="28"/>
               </w:rPr>
             </w:pPr>
-            <w:proofErr w:type="spellStart"/>
-            <w:r>
-              <w:rPr>
-                <w:sz w:val="28"/>
-              </w:rPr>
-              <w:t>Romman</w:t>
-            </w:r>
-            <w:proofErr w:type="spellEnd"/>
           </w:p>
         </w:tc>
         <w:tc>
@@ -12985,14 +12201,6 @@
                 <w:sz w:val="28"/>
               </w:rPr>
             </w:pPr>
-            <w:proofErr w:type="spellStart"/>
-            <w:r>
-              <w:rPr>
-                <w:sz w:val="28"/>
-              </w:rPr>
-              <w:t>Anamul</w:t>
-            </w:r>
-            <w:proofErr w:type="spellEnd"/>
           </w:p>
         </w:tc>
         <w:tc>

</xml_diff>